<commit_message>
1.3.1 Reduced Webcam frame rate
</commit_message>
<xml_diff>
--- a/docs/Tombola Functional Description.docx
+++ b/docs/Tombola Functional Description.docx
@@ -7436,13 +7436,8 @@
         <w:ind w:hanging="288"/>
       </w:pPr>
       <w:r>
-        <w:t xml:space="preserve">enable </w:t>
-      </w:r>
-      <w:proofErr w:type="spellStart"/>
-      <w:r>
-        <w:t>ssh</w:t>
-      </w:r>
-      <w:proofErr w:type="spellEnd"/>
+        <w:t>enable ssh</w:t>
+      </w:r>
     </w:p>
     <w:p>
       <w:pPr>
@@ -15632,9 +15627,12 @@
 </file>
 
 <file path=customXml/item1.xml><?xml version="1.0" encoding="utf-8"?>
-<p:properties xmlns:p="http://schemas.microsoft.com/office/2006/metadata/properties" xmlns:xsi="http://www.w3.org/2001/XMLSchema-instance" xmlns:pc="http://schemas.microsoft.com/office/infopath/2007/PartnerControls">
-  <documentManagement/>
-</p:properties>
+<?mso-contentType ?>
+<FormTemplates xmlns="http://schemas.microsoft.com/sharepoint/v3/contenttype/forms">
+  <Display>DocumentLibraryForm</Display>
+  <Edit>DocumentLibraryForm</Edit>
+  <New>DocumentLibraryForm</New>
+</FormTemplates>
 </file>
 
 <file path=customXml/item2.xml><?xml version="1.0" encoding="utf-8"?>
@@ -15808,12 +15806,9 @@
 </file>
 
 <file path=customXml/item3.xml><?xml version="1.0" encoding="utf-8"?>
-<?mso-contentType ?>
-<FormTemplates xmlns="http://schemas.microsoft.com/sharepoint/v3/contenttype/forms">
-  <Display>DocumentLibraryForm</Display>
-  <Edit>DocumentLibraryForm</Edit>
-  <New>DocumentLibraryForm</New>
-</FormTemplates>
+<p:properties xmlns:p="http://schemas.microsoft.com/office/2006/metadata/properties" xmlns:xsi="http://www.w3.org/2001/XMLSchema-instance" xmlns:pc="http://schemas.microsoft.com/office/infopath/2007/PartnerControls">
+  <documentManagement/>
+</p:properties>
 </file>
 
 <file path=customXml/item4.xml><?xml version="1.0" encoding="utf-8"?>
@@ -15821,10 +15816,9 @@
 </file>
 
 <file path=customXml/itemProps1.xml><?xml version="1.0" encoding="utf-8"?>
-<ds:datastoreItem xmlns:ds="http://schemas.openxmlformats.org/officeDocument/2006/customXml" ds:itemID="{31494B04-38A1-41C4-A121-EC85404C6CA0}">
+<ds:datastoreItem xmlns:ds="http://schemas.openxmlformats.org/officeDocument/2006/customXml" ds:itemID="{F5338498-DC6E-4E87-863B-59BF1043B128}">
   <ds:schemaRefs>
-    <ds:schemaRef ds:uri="http://schemas.microsoft.com/office/2006/metadata/properties"/>
-    <ds:schemaRef ds:uri="http://schemas.microsoft.com/office/infopath/2007/PartnerControls"/>
+    <ds:schemaRef ds:uri="http://schemas.microsoft.com/sharepoint/v3/contenttype/forms"/>
   </ds:schemaRefs>
 </ds:datastoreItem>
 </file>
@@ -15848,9 +15842,10 @@
 </file>
 
 <file path=customXml/itemProps3.xml><?xml version="1.0" encoding="utf-8"?>
-<ds:datastoreItem xmlns:ds="http://schemas.openxmlformats.org/officeDocument/2006/customXml" ds:itemID="{F5338498-DC6E-4E87-863B-59BF1043B128}">
+<ds:datastoreItem xmlns:ds="http://schemas.openxmlformats.org/officeDocument/2006/customXml" ds:itemID="{31494B04-38A1-41C4-A121-EC85404C6CA0}">
   <ds:schemaRefs>
-    <ds:schemaRef ds:uri="http://schemas.microsoft.com/sharepoint/v3/contenttype/forms"/>
+    <ds:schemaRef ds:uri="http://schemas.microsoft.com/office/2006/metadata/properties"/>
+    <ds:schemaRef ds:uri="http://schemas.microsoft.com/office/infopath/2007/PartnerControls"/>
   </ds:schemaRefs>
 </ds:datastoreItem>
 </file>

</xml_diff>

<commit_message>
1.4.3 Change to web front end to use the Tombola RPM as the required function
</commit_message>
<xml_diff>
--- a/docs/Tombola Functional Description.docx
+++ b/docs/Tombola Functional Description.docx
@@ -3499,6 +3499,27 @@
         <w:t xml:space="preserve"> </w:t>
       </w:r>
     </w:p>
+    <w:p/>
+    <w:p>
+      <w:r>
+        <w:t>Safety</w:t>
+      </w:r>
+      <w:r>
+        <w:t xml:space="preserve"> information is also fed back via a web</w:t>
+      </w:r>
+      <w:r>
+        <w:t xml:space="preserve">cam attached to </w:t>
+      </w:r>
+      <w:r>
+        <w:t>a</w:t>
+      </w:r>
+      <w:r>
+        <w:t xml:space="preserve"> USB port</w:t>
+      </w:r>
+      <w:r>
+        <w:t>.</w:t>
+      </w:r>
+    </w:p>
     <w:p>
       <w:pPr>
         <w:rPr>
@@ -3729,6 +3750,24 @@
         </w:numPr>
       </w:pPr>
       <w:r>
+        <w:t xml:space="preserve">A camera module to </w:t>
+      </w:r>
+      <w:r>
+        <w:t>stream live video from</w:t>
+      </w:r>
+      <w:r>
+        <w:t xml:space="preserve"> the web cam</w:t>
+      </w:r>
+    </w:p>
+    <w:p>
+      <w:pPr>
+        <w:pStyle w:val="ListParagraph"/>
+        <w:numPr>
+          <w:ilvl w:val="0"/>
+          <w:numId w:val="37"/>
+        </w:numPr>
+      </w:pPr>
+      <w:r>
         <w:t xml:space="preserve">A settings function to store the settings used by the </w:t>
       </w:r>
       <w:r>
@@ -6536,9 +6575,9 @@
           <w:lang w:eastAsia="en-GB"/>
         </w:rPr>
         <w:drawing>
-          <wp:inline distT="0" distB="0" distL="0" distR="0" wp14:anchorId="5A4A7BF0" wp14:editId="713E14FB">
-            <wp:extent cx="5961600" cy="3362400"/>
-            <wp:effectExtent l="0" t="0" r="1270" b="0"/>
+          <wp:inline distT="0" distB="0" distL="0" distR="0" wp14:anchorId="5A4A7BF0" wp14:editId="29ED99E9">
+            <wp:extent cx="6062400" cy="3841200"/>
+            <wp:effectExtent l="0" t="0" r="0" b="6985"/>
             <wp:docPr id="2" name="Picture 2"/>
             <wp:cNvGraphicFramePr>
               <a:graphicFrameLocks xmlns:a="http://schemas.openxmlformats.org/drawingml/2006/main" noChangeAspect="1"/>
@@ -6559,7 +6598,7 @@
                   <pic:spPr>
                     <a:xfrm>
                       <a:off x="0" y="0"/>
-                      <a:ext cx="5961600" cy="3362400"/>
+                      <a:ext cx="6062400" cy="3841200"/>
                     </a:xfrm>
                     <a:prstGeom prst="rect">
                       <a:avLst/>
@@ -6689,6 +6728,7 @@
         <w:rPr>
           <w:lang w:eastAsia="en-GB"/>
         </w:rPr>
+        <w:lastRenderedPageBreak/>
         <w:fldChar w:fldCharType="begin"/>
       </w:r>
       <w:r>
@@ -6868,7 +6908,6 @@
                 <w:b/>
                 <w:bCs/>
               </w:rPr>
-              <w:lastRenderedPageBreak/>
               <w:t>Json message</w:t>
             </w:r>
           </w:p>
@@ -6914,7 +6953,35 @@
                 <w:sz w:val="18"/>
                 <w:szCs w:val="18"/>
               </w:rPr>
-              <w:t>{"forward": n}</w:t>
+              <w:t>{"</w:t>
+            </w:r>
+            <w:r>
+              <w:rPr>
+                <w:sz w:val="18"/>
+                <w:szCs w:val="18"/>
+              </w:rPr>
+              <w:t>setrpm</w:t>
+            </w:r>
+            <w:r>
+              <w:rPr>
+                <w:sz w:val="18"/>
+                <w:szCs w:val="18"/>
+              </w:rPr>
+              <w:t>": n</w:t>
+            </w:r>
+            <w:r>
+              <w:rPr>
+                <w:sz w:val="18"/>
+                <w:szCs w:val="18"/>
+              </w:rPr>
+              <w:t>.n</w:t>
+            </w:r>
+            <w:r>
+              <w:rPr>
+                <w:sz w:val="18"/>
+                <w:szCs w:val="18"/>
+              </w:rPr>
+              <w:t>}</w:t>
             </w:r>
           </w:p>
         </w:tc>
@@ -6927,19 +6994,7 @@
               <w:pStyle w:val="TableText"/>
             </w:pPr>
             <w:r>
-              <w:t>Start the motor running forward</w:t>
-            </w:r>
-            <w:r>
-              <w:t xml:space="preserve"> </w:t>
-            </w:r>
-            <w:r>
-              <w:t xml:space="preserve">at a frequency of n where n is 0 </w:t>
-            </w:r>
-            <w:r>
-              <w:t>–</w:t>
-            </w:r>
-            <w:r>
-              <w:t xml:space="preserve"> 10000</w:t>
+              <w:t>Start the tombola running and hold it at n.n rpm (0.1 - 74.9 rpm)</w:t>
             </w:r>
           </w:p>
         </w:tc>
@@ -6963,7 +7018,35 @@
                 <w:sz w:val="18"/>
                 <w:szCs w:val="18"/>
               </w:rPr>
-              <w:t>{"frequency": 0}</w:t>
+              <w:t>{"</w:t>
+            </w:r>
+            <w:r>
+              <w:rPr>
+                <w:sz w:val="18"/>
+                <w:szCs w:val="18"/>
+              </w:rPr>
+              <w:t xml:space="preserve"> </w:t>
+            </w:r>
+            <w:r>
+              <w:rPr>
+                <w:sz w:val="18"/>
+                <w:szCs w:val="18"/>
+              </w:rPr>
+              <w:t>setrpm</w:t>
+            </w:r>
+            <w:r>
+              <w:rPr>
+                <w:sz w:val="18"/>
+                <w:szCs w:val="18"/>
+              </w:rPr>
+              <w:t xml:space="preserve"> </w:t>
+            </w:r>
+            <w:r>
+              <w:rPr>
+                <w:sz w:val="18"/>
+                <w:szCs w:val="18"/>
+              </w:rPr>
+              <w:t>": 0}</w:t>
             </w:r>
           </w:p>
         </w:tc>
@@ -6977,58 +7060,6 @@
             </w:pPr>
             <w:r>
               <w:t>Stop the motor</w:t>
-            </w:r>
-          </w:p>
-        </w:tc>
-      </w:tr>
-      <w:tr>
-        <w:tc>
-          <w:tcPr>
-            <w:tcW w:w="4508" w:type="dxa"/>
-          </w:tcPr>
-          <w:p>
-            <w:pPr>
-              <w:pStyle w:val="Terminal"/>
-              <w:keepNext/>
-              <w:rPr>
-                <w:sz w:val="18"/>
-                <w:szCs w:val="18"/>
-              </w:rPr>
-            </w:pPr>
-            <w:r>
-              <w:rPr>
-                <w:sz w:val="18"/>
-                <w:szCs w:val="18"/>
-              </w:rPr>
-              <w:t>{"reverse": n}</w:t>
-            </w:r>
-          </w:p>
-        </w:tc>
-        <w:tc>
-          <w:tcPr>
-            <w:tcW w:w="4508" w:type="dxa"/>
-          </w:tcPr>
-          <w:p>
-            <w:pPr>
-              <w:pStyle w:val="TableText"/>
-            </w:pPr>
-            <w:r>
-              <w:t xml:space="preserve">Start the motor running </w:t>
-            </w:r>
-            <w:r>
-              <w:t>in reverse</w:t>
-            </w:r>
-            <w:r>
-              <w:t xml:space="preserve"> </w:t>
-            </w:r>
-            <w:r>
-              <w:t xml:space="preserve">at a frequency of n where n is 0 </w:t>
-            </w:r>
-            <w:r>
-              <w:t>–</w:t>
-            </w:r>
-            <w:r>
-              <w:t xml:space="preserve"> 10000</w:t>
             </w:r>
           </w:p>
         </w:tc>

</xml_diff>

<commit_message>
1.4.8 Updates to log pages
</commit_message>
<xml_diff>
--- a/docs/Tombola Functional Description.docx
+++ b/docs/Tombola Functional Description.docx
@@ -7025,14 +7025,7 @@
                 <w:sz w:val="18"/>
                 <w:szCs w:val="18"/>
               </w:rPr>
-              <w:t xml:space="preserve"> </w:t>
-            </w:r>
-            <w:r>
-              <w:rPr>
-                <w:sz w:val="18"/>
-                <w:szCs w:val="18"/>
-              </w:rPr>
-              <w:t>setrpm</w:t>
+              <w:t xml:space="preserve"> setrpm</w:t>
             </w:r>
             <w:r>
               <w:rPr>
@@ -15658,12 +15651,9 @@
 </file>
 
 <file path=customXml/item1.xml><?xml version="1.0" encoding="utf-8"?>
-<?mso-contentType ?>
-<FormTemplates xmlns="http://schemas.microsoft.com/sharepoint/v3/contenttype/forms">
-  <Display>DocumentLibraryForm</Display>
-  <Edit>DocumentLibraryForm</Edit>
-  <New>DocumentLibraryForm</New>
-</FormTemplates>
+<p:properties xmlns:p="http://schemas.microsoft.com/office/2006/metadata/properties" xmlns:xsi="http://www.w3.org/2001/XMLSchema-instance" xmlns:pc="http://schemas.microsoft.com/office/infopath/2007/PartnerControls">
+  <documentManagement/>
+</p:properties>
 </file>
 
 <file path=customXml/item2.xml><?xml version="1.0" encoding="utf-8"?>
@@ -15837,9 +15827,12 @@
 </file>
 
 <file path=customXml/item3.xml><?xml version="1.0" encoding="utf-8"?>
-<p:properties xmlns:p="http://schemas.microsoft.com/office/2006/metadata/properties" xmlns:xsi="http://www.w3.org/2001/XMLSchema-instance" xmlns:pc="http://schemas.microsoft.com/office/infopath/2007/PartnerControls">
-  <documentManagement/>
-</p:properties>
+<?mso-contentType ?>
+<FormTemplates xmlns="http://schemas.microsoft.com/sharepoint/v3/contenttype/forms">
+  <Display>DocumentLibraryForm</Display>
+  <Edit>DocumentLibraryForm</Edit>
+  <New>DocumentLibraryForm</New>
+</FormTemplates>
 </file>
 
 <file path=customXml/item4.xml><?xml version="1.0" encoding="utf-8"?>
@@ -15847,9 +15840,10 @@
 </file>
 
 <file path=customXml/itemProps1.xml><?xml version="1.0" encoding="utf-8"?>
-<ds:datastoreItem xmlns:ds="http://schemas.openxmlformats.org/officeDocument/2006/customXml" ds:itemID="{F5338498-DC6E-4E87-863B-59BF1043B128}">
+<ds:datastoreItem xmlns:ds="http://schemas.openxmlformats.org/officeDocument/2006/customXml" ds:itemID="{31494B04-38A1-41C4-A121-EC85404C6CA0}">
   <ds:schemaRefs>
-    <ds:schemaRef ds:uri="http://schemas.microsoft.com/sharepoint/v3/contenttype/forms"/>
+    <ds:schemaRef ds:uri="http://schemas.microsoft.com/office/2006/metadata/properties"/>
+    <ds:schemaRef ds:uri="http://schemas.microsoft.com/office/infopath/2007/PartnerControls"/>
   </ds:schemaRefs>
 </ds:datastoreItem>
 </file>
@@ -15873,10 +15867,9 @@
 </file>
 
 <file path=customXml/itemProps3.xml><?xml version="1.0" encoding="utf-8"?>
-<ds:datastoreItem xmlns:ds="http://schemas.openxmlformats.org/officeDocument/2006/customXml" ds:itemID="{31494B04-38A1-41C4-A121-EC85404C6CA0}">
+<ds:datastoreItem xmlns:ds="http://schemas.openxmlformats.org/officeDocument/2006/customXml" ds:itemID="{F5338498-DC6E-4E87-863B-59BF1043B128}">
   <ds:schemaRefs>
-    <ds:schemaRef ds:uri="http://schemas.microsoft.com/office/2006/metadata/properties"/>
-    <ds:schemaRef ds:uri="http://schemas.microsoft.com/office/infopath/2007/PartnerControls"/>
+    <ds:schemaRef ds:uri="http://schemas.microsoft.com/sharepoint/v3/contenttype/forms"/>
   </ds:schemaRefs>
 </ds:datastoreItem>
 </file>

</xml_diff>

<commit_message>
1.4.8 Code updates following pylint static analysis
</commit_message>
<xml_diff>
--- a/docs/Tombola Functional Description.docx
+++ b/docs/Tombola Functional Description.docx
@@ -32,7 +32,7 @@
       <w:pPr>
         <w:pStyle w:val="Title"/>
       </w:pPr>
-      <w:bookmarkStart w:id="0" w:name="_Toc151219951"/>
+      <w:bookmarkStart w:id="0" w:name="_Toc154758120"/>
       <w:r>
         <w:t>Tombola</w:t>
       </w:r>
@@ -100,7 +100,7 @@
       <w:pPr>
         <w:pStyle w:val="Heading1"/>
       </w:pPr>
-      <w:bookmarkStart w:id="1" w:name="_Toc151219952"/>
+      <w:bookmarkStart w:id="1" w:name="_Toc154758121"/>
       <w:r>
         <w:lastRenderedPageBreak/>
         <w:t>Contents</w:t>
@@ -171,7 +171,7 @@
             </w:rPr>
             <w:fldChar w:fldCharType="separate"/>
           </w:r>
-          <w:hyperlink w:anchor="_Toc151219951" w:history="1">
+          <w:hyperlink w:anchor="_Toc154758120" w:history="1">
             <w:r>
               <w:rPr>
                 <w:rStyle w:val="Hyperlink"/>
@@ -198,7 +198,7 @@
                 <w:noProof/>
                 <w:webHidden/>
               </w:rPr>
-              <w:instrText xml:space="preserve"> PAGEREF _Toc151219951 \h </w:instrText>
+              <w:instrText xml:space="preserve"> PAGEREF _Toc154758120 \h </w:instrText>
             </w:r>
             <w:r>
               <w:rPr>
@@ -244,7 +244,7 @@
               <w14:ligatures w14:val="standardContextual"/>
             </w:rPr>
           </w:pPr>
-          <w:hyperlink w:anchor="_Toc151219952" w:history="1">
+          <w:hyperlink w:anchor="_Toc154758121" w:history="1">
             <w:r>
               <w:rPr>
                 <w:rStyle w:val="Hyperlink"/>
@@ -271,7 +271,7 @@
                 <w:noProof/>
                 <w:webHidden/>
               </w:rPr>
-              <w:instrText xml:space="preserve"> PAGEREF _Toc151219952 \h </w:instrText>
+              <w:instrText xml:space="preserve"> PAGEREF _Toc154758121 \h </w:instrText>
             </w:r>
             <w:r>
               <w:rPr>
@@ -314,7 +314,7 @@
               <w14:ligatures w14:val="standardContextual"/>
             </w:rPr>
           </w:pPr>
-          <w:hyperlink w:anchor="_Toc151219953" w:history="1">
+          <w:hyperlink w:anchor="_Toc154758122" w:history="1">
             <w:r>
               <w:rPr>
                 <w:rStyle w:val="Hyperlink"/>
@@ -341,7 +341,7 @@
                 <w:noProof/>
                 <w:webHidden/>
               </w:rPr>
-              <w:instrText xml:space="preserve"> PAGEREF _Toc151219953 \h </w:instrText>
+              <w:instrText xml:space="preserve"> PAGEREF _Toc154758122 \h </w:instrText>
             </w:r>
             <w:r>
               <w:rPr>
@@ -384,7 +384,7 @@
               <w14:ligatures w14:val="standardContextual"/>
             </w:rPr>
           </w:pPr>
-          <w:hyperlink w:anchor="_Toc151219954" w:history="1">
+          <w:hyperlink w:anchor="_Toc154758123" w:history="1">
             <w:r>
               <w:rPr>
                 <w:rStyle w:val="Hyperlink"/>
@@ -411,7 +411,7 @@
                 <w:noProof/>
                 <w:webHidden/>
               </w:rPr>
-              <w:instrText xml:space="preserve"> PAGEREF _Toc151219954 \h </w:instrText>
+              <w:instrText xml:space="preserve"> PAGEREF _Toc154758123 \h </w:instrText>
             </w:r>
             <w:r>
               <w:rPr>
@@ -457,7 +457,7 @@
               <w14:ligatures w14:val="standardContextual"/>
             </w:rPr>
           </w:pPr>
-          <w:hyperlink w:anchor="_Toc151219955" w:history="1">
+          <w:hyperlink w:anchor="_Toc154758124" w:history="1">
             <w:r>
               <w:rPr>
                 <w:rStyle w:val="Hyperlink"/>
@@ -484,7 +484,7 @@
                 <w:noProof/>
                 <w:webHidden/>
               </w:rPr>
-              <w:instrText xml:space="preserve"> PAGEREF _Toc151219955 \h </w:instrText>
+              <w:instrText xml:space="preserve"> PAGEREF _Toc154758124 \h </w:instrText>
             </w:r>
             <w:r>
               <w:rPr>
@@ -530,7 +530,7 @@
               <w14:ligatures w14:val="standardContextual"/>
             </w:rPr>
           </w:pPr>
-          <w:hyperlink w:anchor="_Toc151219956" w:history="1">
+          <w:hyperlink w:anchor="_Toc154758125" w:history="1">
             <w:r>
               <w:rPr>
                 <w:rStyle w:val="Hyperlink"/>
@@ -557,7 +557,7 @@
                 <w:noProof/>
                 <w:webHidden/>
               </w:rPr>
-              <w:instrText xml:space="preserve"> PAGEREF _Toc151219956 \h </w:instrText>
+              <w:instrText xml:space="preserve"> PAGEREF _Toc154758125 \h </w:instrText>
             </w:r>
             <w:r>
               <w:rPr>
@@ -603,7 +603,7 @@
               <w14:ligatures w14:val="standardContextual"/>
             </w:rPr>
           </w:pPr>
-          <w:hyperlink w:anchor="_Toc151219957" w:history="1">
+          <w:hyperlink w:anchor="_Toc154758126" w:history="1">
             <w:r>
               <w:rPr>
                 <w:rStyle w:val="Hyperlink"/>
@@ -631,7 +631,7 @@
                 <w:noProof/>
                 <w:webHidden/>
               </w:rPr>
-              <w:instrText xml:space="preserve"> PAGEREF _Toc151219957 \h </w:instrText>
+              <w:instrText xml:space="preserve"> PAGEREF _Toc154758126 \h </w:instrText>
             </w:r>
             <w:r>
               <w:rPr>
@@ -677,7 +677,7 @@
               <w14:ligatures w14:val="standardContextual"/>
             </w:rPr>
           </w:pPr>
-          <w:hyperlink w:anchor="_Toc151219958" w:history="1">
+          <w:hyperlink w:anchor="_Toc154758127" w:history="1">
             <w:r>
               <w:rPr>
                 <w:rStyle w:val="Hyperlink"/>
@@ -704,77 +704,7 @@
                 <w:noProof/>
                 <w:webHidden/>
               </w:rPr>
-              <w:instrText xml:space="preserve"> PAGEREF _Toc151219958 \h </w:instrText>
-            </w:r>
-            <w:r>
-              <w:rPr>
-                <w:noProof/>
-                <w:webHidden/>
-              </w:rPr>
-            </w:r>
-            <w:r>
-              <w:rPr>
-                <w:noProof/>
-                <w:webHidden/>
-              </w:rPr>
-              <w:fldChar w:fldCharType="separate"/>
-            </w:r>
-            <w:r>
-              <w:rPr>
-                <w:noProof/>
-                <w:webHidden/>
-              </w:rPr>
-              <w:t>12</w:t>
-            </w:r>
-            <w:r>
-              <w:rPr>
-                <w:noProof/>
-                <w:webHidden/>
-              </w:rPr>
-              <w:fldChar w:fldCharType="end"/>
-            </w:r>
-          </w:hyperlink>
-        </w:p>
-        <w:p>
-          <w:pPr>
-            <w:pStyle w:val="TOC3"/>
-            <w:rPr>
-              <w:rFonts w:asciiTheme="minorHAnsi" w:eastAsiaTheme="minorEastAsia" w:hAnsiTheme="minorHAnsi" w:cstheme="minorBidi"/>
-              <w:noProof/>
-              <w:color w:val="auto"/>
-              <w:kern w:val="2"/>
-              <w:lang w:eastAsia="en-GB"/>
-              <w14:ligatures w14:val="standardContextual"/>
-            </w:rPr>
-          </w:pPr>
-          <w:hyperlink w:anchor="_Toc151219959" w:history="1">
-            <w:r>
-              <w:rPr>
-                <w:rStyle w:val="Hyperlink"/>
-                <w:noProof/>
-              </w:rPr>
-              <w:t>Operating system</w:t>
-            </w:r>
-            <w:r>
-              <w:rPr>
-                <w:noProof/>
-                <w:webHidden/>
-              </w:rPr>
-              <w:tab/>
-            </w:r>
-            <w:r>
-              <w:rPr>
-                <w:noProof/>
-                <w:webHidden/>
-              </w:rPr>
-              <w:fldChar w:fldCharType="begin"/>
-            </w:r>
-            <w:r>
-              <w:rPr>
-                <w:noProof/>
-                <w:webHidden/>
-              </w:rPr>
-              <w:instrText xml:space="preserve"> PAGEREF _Toc151219959 \h </w:instrText>
+              <w:instrText xml:space="preserve"> PAGEREF _Toc154758127 \h </w:instrText>
             </w:r>
             <w:r>
               <w:rPr>
@@ -820,13 +750,13 @@
               <w14:ligatures w14:val="standardContextual"/>
             </w:rPr>
           </w:pPr>
-          <w:hyperlink w:anchor="_Toc151219960" w:history="1">
+          <w:hyperlink w:anchor="_Toc154758128" w:history="1">
             <w:r>
               <w:rPr>
                 <w:rStyle w:val="Hyperlink"/>
                 <w:noProof/>
               </w:rPr>
-              <w:t>Software installation</w:t>
+              <w:t>Operating system</w:t>
             </w:r>
             <w:r>
               <w:rPr>
@@ -847,7 +777,80 @@
                 <w:noProof/>
                 <w:webHidden/>
               </w:rPr>
-              <w:instrText xml:space="preserve"> PAGEREF _Toc151219960 \h </w:instrText>
+              <w:instrText xml:space="preserve"> PAGEREF _Toc154758128 \h </w:instrText>
+            </w:r>
+            <w:r>
+              <w:rPr>
+                <w:noProof/>
+                <w:webHidden/>
+              </w:rPr>
+            </w:r>
+            <w:r>
+              <w:rPr>
+                <w:noProof/>
+                <w:webHidden/>
+              </w:rPr>
+              <w:fldChar w:fldCharType="separate"/>
+            </w:r>
+            <w:r>
+              <w:rPr>
+                <w:noProof/>
+                <w:webHidden/>
+              </w:rPr>
+              <w:t>12</w:t>
+            </w:r>
+            <w:r>
+              <w:rPr>
+                <w:noProof/>
+                <w:webHidden/>
+              </w:rPr>
+              <w:fldChar w:fldCharType="end"/>
+            </w:r>
+          </w:hyperlink>
+        </w:p>
+        <w:p>
+          <w:pPr>
+            <w:pStyle w:val="TOC2"/>
+            <w:tabs>
+              <w:tab w:val="right" w:leader="dot" w:pos="9016"/>
+            </w:tabs>
+            <w:rPr>
+              <w:rFonts w:asciiTheme="minorHAnsi" w:eastAsiaTheme="minorEastAsia" w:hAnsiTheme="minorHAnsi" w:cstheme="minorBidi"/>
+              <w:noProof/>
+              <w:color w:val="auto"/>
+              <w:kern w:val="2"/>
+              <w:lang w:eastAsia="en-GB"/>
+              <w14:ligatures w14:val="standardContextual"/>
+            </w:rPr>
+          </w:pPr>
+          <w:hyperlink w:anchor="_Toc154758129" w:history="1">
+            <w:r>
+              <w:rPr>
+                <w:rStyle w:val="Hyperlink"/>
+                <w:noProof/>
+              </w:rPr>
+              <w:t>Software installation</w:t>
+            </w:r>
+            <w:r>
+              <w:rPr>
+                <w:noProof/>
+                <w:webHidden/>
+              </w:rPr>
+              <w:tab/>
+            </w:r>
+            <w:r>
+              <w:rPr>
+                <w:noProof/>
+                <w:webHidden/>
+              </w:rPr>
+              <w:fldChar w:fldCharType="begin"/>
+            </w:r>
+            <w:r>
+              <w:rPr>
+                <w:noProof/>
+                <w:webHidden/>
+              </w:rPr>
+              <w:instrText xml:space="preserve"> PAGEREF _Toc154758129 \h </w:instrText>
             </w:r>
             <w:r>
               <w:rPr>
@@ -890,7 +893,7 @@
               <w14:ligatures w14:val="standardContextual"/>
             </w:rPr>
           </w:pPr>
-          <w:hyperlink w:anchor="_Toc151219961" w:history="1">
+          <w:hyperlink w:anchor="_Toc154758130" w:history="1">
             <w:r>
               <w:rPr>
                 <w:rStyle w:val="Hyperlink"/>
@@ -917,7 +920,7 @@
                 <w:noProof/>
                 <w:webHidden/>
               </w:rPr>
-              <w:instrText xml:space="preserve"> PAGEREF _Toc151219961 \h </w:instrText>
+              <w:instrText xml:space="preserve"> PAGEREF _Toc154758130 \h </w:instrText>
             </w:r>
             <w:r>
               <w:rPr>
@@ -960,7 +963,7 @@
               <w14:ligatures w14:val="standardContextual"/>
             </w:rPr>
           </w:pPr>
-          <w:hyperlink w:anchor="_Toc151219962" w:history="1">
+          <w:hyperlink w:anchor="_Toc154758131" w:history="1">
             <w:r>
               <w:rPr>
                 <w:rStyle w:val="Hyperlink"/>
@@ -987,7 +990,7 @@
                 <w:noProof/>
                 <w:webHidden/>
               </w:rPr>
-              <w:instrText xml:space="preserve"> PAGEREF _Toc151219962 \h </w:instrText>
+              <w:instrText xml:space="preserve"> PAGEREF _Toc154758131 \h </w:instrText>
             </w:r>
             <w:r>
               <w:rPr>
@@ -1030,13 +1033,13 @@
               <w14:ligatures w14:val="standardContextual"/>
             </w:rPr>
           </w:pPr>
-          <w:hyperlink w:anchor="_Toc151219963" w:history="1">
+          <w:hyperlink w:anchor="_Toc154758132" w:history="1">
             <w:r>
               <w:rPr>
                 <w:rStyle w:val="Hyperlink"/>
                 <w:noProof/>
               </w:rPr>
-              <w:t>Install Flask Libraries</w:t>
+              <w:t>Nginx installation</w:t>
             </w:r>
             <w:r>
               <w:rPr>
@@ -1057,7 +1060,7 @@
                 <w:noProof/>
                 <w:webHidden/>
               </w:rPr>
-              <w:instrText xml:space="preserve"> PAGEREF _Toc151219963 \h </w:instrText>
+              <w:instrText xml:space="preserve"> PAGEREF _Toc154758132 \h </w:instrText>
             </w:r>
             <w:r>
               <w:rPr>
@@ -1100,13 +1103,13 @@
               <w14:ligatures w14:val="standardContextual"/>
             </w:rPr>
           </w:pPr>
-          <w:hyperlink w:anchor="_Toc151219964" w:history="1">
+          <w:hyperlink w:anchor="_Toc154758133" w:history="1">
             <w:r>
               <w:rPr>
                 <w:rStyle w:val="Hyperlink"/>
                 <w:noProof/>
               </w:rPr>
-              <w:t>Install Minimal Modbus Package</w:t>
+              <w:t>Install git and gh</w:t>
             </w:r>
             <w:r>
               <w:rPr>
@@ -1127,7 +1130,7 @@
                 <w:noProof/>
                 <w:webHidden/>
               </w:rPr>
-              <w:instrText xml:space="preserve"> PAGEREF _Toc151219964 \h </w:instrText>
+              <w:instrText xml:space="preserve"> PAGEREF _Toc154758133 \h </w:instrText>
             </w:r>
             <w:r>
               <w:rPr>
@@ -1147,7 +1150,7 @@
                 <w:noProof/>
                 <w:webHidden/>
               </w:rPr>
-              <w:t>12</w:t>
+              <w:t>13</w:t>
             </w:r>
             <w:r>
               <w:rPr>
@@ -1170,13 +1173,13 @@
               <w14:ligatures w14:val="standardContextual"/>
             </w:rPr>
           </w:pPr>
-          <w:hyperlink w:anchor="_Toc151219965" w:history="1">
+          <w:hyperlink w:anchor="_Toc154758134" w:history="1">
             <w:r>
               <w:rPr>
                 <w:rStyle w:val="Hyperlink"/>
                 <w:noProof/>
               </w:rPr>
-              <w:t>Download Tombola Controller Application</w:t>
+              <w:t>Install Flask Libraries</w:t>
             </w:r>
             <w:r>
               <w:rPr>
@@ -1197,7 +1200,7 @@
                 <w:noProof/>
                 <w:webHidden/>
               </w:rPr>
-              <w:instrText xml:space="preserve"> PAGEREF _Toc151219965 \h </w:instrText>
+              <w:instrText xml:space="preserve"> PAGEREF _Toc154758134 \h </w:instrText>
             </w:r>
             <w:r>
               <w:rPr>
@@ -1217,7 +1220,7 @@
                 <w:noProof/>
                 <w:webHidden/>
               </w:rPr>
-              <w:t>12</w:t>
+              <w:t>13</w:t>
             </w:r>
             <w:r>
               <w:rPr>
@@ -1240,13 +1243,13 @@
               <w14:ligatures w14:val="standardContextual"/>
             </w:rPr>
           </w:pPr>
-          <w:hyperlink w:anchor="_Toc151219966" w:history="1">
+          <w:hyperlink w:anchor="_Toc154758135" w:history="1">
             <w:r>
               <w:rPr>
                 <w:rStyle w:val="Hyperlink"/>
                 <w:noProof/>
               </w:rPr>
-              <w:t>Copy the python files to the Pi</w:t>
+              <w:t>Install Minimal Modbus Package</w:t>
             </w:r>
             <w:r>
               <w:rPr>
@@ -1267,7 +1270,7 @@
                 <w:noProof/>
                 <w:webHidden/>
               </w:rPr>
-              <w:instrText xml:space="preserve"> PAGEREF _Toc151219966 \h </w:instrText>
+              <w:instrText xml:space="preserve"> PAGEREF _Toc154758135 \h </w:instrText>
             </w:r>
             <w:r>
               <w:rPr>
@@ -1310,13 +1313,13 @@
               <w14:ligatures w14:val="standardContextual"/>
             </w:rPr>
           </w:pPr>
-          <w:hyperlink w:anchor="_Toc151219967" w:history="1">
+          <w:hyperlink w:anchor="_Toc154758136" w:history="1">
             <w:r>
               <w:rPr>
                 <w:rStyle w:val="Hyperlink"/>
                 <w:noProof/>
               </w:rPr>
-              <w:t>Nginx installation</w:t>
+              <w:t>Configure git and download the laser controller code</w:t>
             </w:r>
             <w:r>
               <w:rPr>
@@ -1337,7 +1340,7 @@
                 <w:noProof/>
                 <w:webHidden/>
               </w:rPr>
-              <w:instrText xml:space="preserve"> PAGEREF _Toc151219967 \h </w:instrText>
+              <w:instrText xml:space="preserve"> PAGEREF _Toc154758136 \h </w:instrText>
             </w:r>
             <w:r>
               <w:rPr>
@@ -1380,13 +1383,13 @@
               <w14:ligatures w14:val="standardContextual"/>
             </w:rPr>
           </w:pPr>
-          <w:hyperlink w:anchor="_Toc151219968" w:history="1">
+          <w:hyperlink w:anchor="_Toc154758137" w:history="1">
             <w:r>
               <w:rPr>
                 <w:rStyle w:val="Hyperlink"/>
                 <w:noProof/>
               </w:rPr>
-              <w:t>Gunicorn for Python 3.x installation</w:t>
+              <w:t>Nginx Configuration</w:t>
             </w:r>
             <w:r>
               <w:rPr>
@@ -1407,7 +1410,7 @@
                 <w:noProof/>
                 <w:webHidden/>
               </w:rPr>
-              <w:instrText xml:space="preserve"> PAGEREF _Toc151219968 \h </w:instrText>
+              <w:instrText xml:space="preserve"> PAGEREF _Toc154758137 \h </w:instrText>
             </w:r>
             <w:r>
               <w:rPr>
@@ -1427,7 +1430,77 @@
                 <w:noProof/>
                 <w:webHidden/>
               </w:rPr>
-              <w:t>13</w:t>
+              <w:t>14</w:t>
+            </w:r>
+            <w:r>
+              <w:rPr>
+                <w:noProof/>
+                <w:webHidden/>
+              </w:rPr>
+              <w:fldChar w:fldCharType="end"/>
+            </w:r>
+          </w:hyperlink>
+        </w:p>
+        <w:p>
+          <w:pPr>
+            <w:pStyle w:val="TOC3"/>
+            <w:rPr>
+              <w:rFonts w:asciiTheme="minorHAnsi" w:eastAsiaTheme="minorEastAsia" w:hAnsiTheme="minorHAnsi" w:cstheme="minorBidi"/>
+              <w:noProof/>
+              <w:color w:val="auto"/>
+              <w:kern w:val="2"/>
+              <w:lang w:eastAsia="en-GB"/>
+              <w14:ligatures w14:val="standardContextual"/>
+            </w:rPr>
+          </w:pPr>
+          <w:hyperlink w:anchor="_Toc154758138" w:history="1">
+            <w:r>
+              <w:rPr>
+                <w:rStyle w:val="Hyperlink"/>
+                <w:noProof/>
+              </w:rPr>
+              <w:t>Gunicorn for Python 3.x installation</w:t>
+            </w:r>
+            <w:r>
+              <w:rPr>
+                <w:noProof/>
+                <w:webHidden/>
+              </w:rPr>
+              <w:tab/>
+            </w:r>
+            <w:r>
+              <w:rPr>
+                <w:noProof/>
+                <w:webHidden/>
+              </w:rPr>
+              <w:fldChar w:fldCharType="begin"/>
+            </w:r>
+            <w:r>
+              <w:rPr>
+                <w:noProof/>
+                <w:webHidden/>
+              </w:rPr>
+              <w:instrText xml:space="preserve"> PAGEREF _Toc154758138 \h </w:instrText>
+            </w:r>
+            <w:r>
+              <w:rPr>
+                <w:noProof/>
+                <w:webHidden/>
+              </w:rPr>
+            </w:r>
+            <w:r>
+              <w:rPr>
+                <w:noProof/>
+                <w:webHidden/>
+              </w:rPr>
+              <w:fldChar w:fldCharType="separate"/>
+            </w:r>
+            <w:r>
+              <w:rPr>
+                <w:noProof/>
+                <w:webHidden/>
+              </w:rPr>
+              <w:t>14</w:t>
             </w:r>
             <w:r>
               <w:rPr>
@@ -1471,7 +1544,7 @@
       <w:pPr>
         <w:pStyle w:val="Heading2"/>
       </w:pPr>
-      <w:bookmarkStart w:id="2" w:name="_Toc151219953"/>
+      <w:bookmarkStart w:id="2" w:name="_Toc154758122"/>
       <w:r>
         <w:lastRenderedPageBreak/>
         <w:t xml:space="preserve">List of </w:t>
@@ -1505,7 +1578,7 @@
       <w:r>
         <w:fldChar w:fldCharType="separate"/>
       </w:r>
-      <w:hyperlink w:anchor="_Toc151219969" w:history="1">
+      <w:hyperlink w:anchor="_Toc154758139" w:history="1">
         <w:r>
           <w:rPr>
             <w:rStyle w:val="Hyperlink"/>
@@ -1532,7 +1605,7 @@
             <w:noProof/>
             <w:webHidden/>
           </w:rPr>
-          <w:instrText xml:space="preserve"> PAGEREF _Toc151219969 \h </w:instrText>
+          <w:instrText xml:space="preserve"> PAGEREF _Toc154758139 \h </w:instrText>
         </w:r>
         <w:r>
           <w:rPr>
@@ -1578,7 +1651,7 @@
           <w14:ligatures w14:val="standardContextual"/>
         </w:rPr>
       </w:pPr>
-      <w:hyperlink w:anchor="_Toc151219970" w:history="1">
+      <w:hyperlink w:anchor="_Toc154758140" w:history="1">
         <w:r>
           <w:rPr>
             <w:rStyle w:val="Hyperlink"/>
@@ -1605,7 +1678,7 @@
             <w:noProof/>
             <w:webHidden/>
           </w:rPr>
-          <w:instrText xml:space="preserve"> PAGEREF _Toc151219970 \h </w:instrText>
+          <w:instrText xml:space="preserve"> PAGEREF _Toc154758140 \h </w:instrText>
         </w:r>
         <w:r>
           <w:rPr>
@@ -1651,7 +1724,7 @@
           <w14:ligatures w14:val="standardContextual"/>
         </w:rPr>
       </w:pPr>
-      <w:hyperlink w:anchor="_Toc151219971" w:history="1">
+      <w:hyperlink w:anchor="_Toc154758141" w:history="1">
         <w:r>
           <w:rPr>
             <w:rStyle w:val="Hyperlink"/>
@@ -1678,7 +1751,7 @@
             <w:noProof/>
             <w:webHidden/>
           </w:rPr>
-          <w:instrText xml:space="preserve"> PAGEREF _Toc151219971 \h </w:instrText>
+          <w:instrText xml:space="preserve"> PAGEREF _Toc154758141 \h </w:instrText>
         </w:r>
         <w:r>
           <w:rPr>
@@ -1724,7 +1797,7 @@
           <w14:ligatures w14:val="standardContextual"/>
         </w:rPr>
       </w:pPr>
-      <w:hyperlink w:anchor="_Toc151219972" w:history="1">
+      <w:hyperlink w:anchor="_Toc154758142" w:history="1">
         <w:r>
           <w:rPr>
             <w:rStyle w:val="Hyperlink"/>
@@ -1751,7 +1824,7 @@
             <w:noProof/>
             <w:webHidden/>
           </w:rPr>
-          <w:instrText xml:space="preserve"> PAGEREF _Toc151219972 \h </w:instrText>
+          <w:instrText xml:space="preserve"> PAGEREF _Toc154758142 \h </w:instrText>
         </w:r>
         <w:r>
           <w:rPr>
@@ -1818,7 +1891,7 @@
       <w:pPr>
         <w:pStyle w:val="Heading2"/>
       </w:pPr>
-      <w:bookmarkStart w:id="3" w:name="_Toc151219954"/>
+      <w:bookmarkStart w:id="3" w:name="_Toc154758123"/>
       <w:r>
         <w:lastRenderedPageBreak/>
         <w:t xml:space="preserve">List of </w:t>
@@ -1852,7 +1925,7 @@
       <w:r>
         <w:fldChar w:fldCharType="separate"/>
       </w:r>
-      <w:hyperlink w:anchor="_Toc151219973" w:history="1">
+      <w:hyperlink w:anchor="_Toc154758143" w:history="1">
         <w:r>
           <w:rPr>
             <w:rStyle w:val="Hyperlink"/>
@@ -1879,7 +1952,7 @@
             <w:noProof/>
             <w:webHidden/>
           </w:rPr>
-          <w:instrText xml:space="preserve"> PAGEREF _Toc151219973 \h </w:instrText>
+          <w:instrText xml:space="preserve"> PAGEREF _Toc154758143 \h </w:instrText>
         </w:r>
         <w:r>
           <w:rPr>
@@ -1925,7 +1998,7 @@
           <w14:ligatures w14:val="standardContextual"/>
         </w:rPr>
       </w:pPr>
-      <w:hyperlink w:anchor="_Toc151219974" w:history="1">
+      <w:hyperlink w:anchor="_Toc154758144" w:history="1">
         <w:r>
           <w:rPr>
             <w:rStyle w:val="Hyperlink"/>
@@ -1952,7 +2025,7 @@
             <w:noProof/>
             <w:webHidden/>
           </w:rPr>
-          <w:instrText xml:space="preserve"> PAGEREF _Toc151219974 \h </w:instrText>
+          <w:instrText xml:space="preserve"> PAGEREF _Toc154758144 \h </w:instrText>
         </w:r>
         <w:r>
           <w:rPr>
@@ -2023,7 +2096,7 @@
         <w:fldChar w:fldCharType="end"/>
       </w:r>
       <w:bookmarkStart w:id="4" w:name="_Toc49413860"/>
-      <w:bookmarkStart w:id="5" w:name="_Toc151219955"/>
+      <w:bookmarkStart w:id="5" w:name="_Toc154758124"/>
       <w:r>
         <w:t>Overview</w:t>
       </w:r>
@@ -2507,7 +2580,7 @@
         <w:jc w:val="left"/>
       </w:pPr>
       <w:bookmarkStart w:id="6" w:name="_Ref151208882"/>
-      <w:bookmarkStart w:id="7" w:name="_Toc151219969"/>
+      <w:bookmarkStart w:id="7" w:name="_Toc154758139"/>
       <w:r>
         <w:t xml:space="preserve">Figure </w:t>
       </w:r>
@@ -2548,7 +2621,7 @@
       <w:pPr>
         <w:pStyle w:val="Heading1"/>
       </w:pPr>
-      <w:bookmarkStart w:id="8" w:name="_Toc151219956"/>
+      <w:bookmarkStart w:id="8" w:name="_Toc154758125"/>
       <w:r>
         <w:lastRenderedPageBreak/>
         <w:t>Raspberry</w:t>
@@ -3580,7 +3653,7 @@
         <w:pStyle w:val="Caption"/>
       </w:pPr>
       <w:bookmarkStart w:id="10" w:name="_Ref150869251"/>
-      <w:bookmarkStart w:id="11" w:name="_Toc151219970"/>
+      <w:bookmarkStart w:id="11" w:name="_Toc154758140"/>
       <w:r>
         <w:t xml:space="preserve">Figure </w:t>
       </w:r>
@@ -3642,7 +3715,7 @@
           <w:lang w:eastAsia="en-GB"/>
         </w:rPr>
       </w:pPr>
-      <w:bookmarkStart w:id="12" w:name="_Toc151219957"/>
+      <w:bookmarkStart w:id="12" w:name="_Toc154758126"/>
       <w:r>
         <w:rPr>
           <w:lang w:eastAsia="en-GB"/>
@@ -4729,7 +4802,7 @@
         <w:pStyle w:val="Caption"/>
       </w:pPr>
       <w:bookmarkStart w:id="13" w:name="_Ref150872641"/>
-      <w:bookmarkStart w:id="14" w:name="_Toc151219973"/>
+      <w:bookmarkStart w:id="14" w:name="_Toc154758143"/>
       <w:r>
         <w:t xml:space="preserve">Table </w:t>
       </w:r>
@@ -4765,15 +4838,7 @@
     <w:p/>
     <w:p>
       <w:r>
-        <w:t xml:space="preserve">The </w:t>
-      </w:r>
-      <w:proofErr w:type="spellStart"/>
-      <w:r>
-        <w:t>RPMClass</w:t>
-      </w:r>
-      <w:proofErr w:type="spellEnd"/>
-      <w:r>
-        <w:t xml:space="preserve"> </w:t>
+        <w:t xml:space="preserve">The RPMClass </w:t>
       </w:r>
       <w:r>
         <w:t>contains</w:t>
@@ -4860,11 +4925,9 @@
       <w:r>
         <w:t>“</w:t>
       </w:r>
-      <w:proofErr w:type="spellStart"/>
       <w:r>
         <w:t>settings.json</w:t>
       </w:r>
-      <w:proofErr w:type="spellEnd"/>
       <w:r>
         <w:t>”</w:t>
       </w:r>
@@ -5758,7 +5821,7 @@
       <w:pPr>
         <w:pStyle w:val="Caption"/>
       </w:pPr>
-      <w:bookmarkStart w:id="15" w:name="_Toc151219974"/>
+      <w:bookmarkStart w:id="15" w:name="_Toc154758144"/>
       <w:r>
         <w:t xml:space="preserve">Table </w:t>
       </w:r>
@@ -6398,6 +6461,111 @@
     </w:p>
     <w:p>
       <w:pPr>
+        <w:rPr>
+          <w:lang w:eastAsia="en-GB"/>
+        </w:rPr>
+      </w:pPr>
+    </w:p>
+    <w:p>
+      <w:pPr>
+        <w:rPr>
+          <w:lang w:eastAsia="en-GB"/>
+        </w:rPr>
+      </w:pPr>
+      <w:r>
+        <w:rPr>
+          <w:lang w:eastAsia="en-GB"/>
+        </w:rPr>
+        <w:t>To simplify the user settings the desired RPM is ent</w:t>
+      </w:r>
+      <w:r>
+        <w:rPr>
+          <w:lang w:eastAsia="en-GB"/>
+        </w:rPr>
+        <w:t xml:space="preserve">ered and the software converts that to </w:t>
+      </w:r>
+      <w:r>
+        <w:rPr>
+          <w:lang w:eastAsia="en-GB"/>
+        </w:rPr>
+        <w:t>frequency</w:t>
+      </w:r>
+      <w:r>
+        <w:rPr>
+          <w:lang w:eastAsia="en-GB"/>
+        </w:rPr>
+        <w:t xml:space="preserve"> at a rate of </w:t>
+      </w:r>
+      <w:r>
+        <w:rPr>
+          <w:lang w:eastAsia="en-GB"/>
+        </w:rPr>
+        <w:t>11.</w:t>
+      </w:r>
+      <w:r>
+        <w:rPr>
+          <w:lang w:eastAsia="en-GB"/>
+        </w:rPr>
+        <w:t>9</w:t>
+      </w:r>
+      <w:r>
+        <w:rPr>
+          <w:lang w:eastAsia="en-GB"/>
+        </w:rPr>
+        <w:t>1</w:t>
+      </w:r>
+      <w:r>
+        <w:rPr>
+          <w:lang w:eastAsia="en-GB"/>
+        </w:rPr>
+        <w:t xml:space="preserve"> Hz per </w:t>
+      </w:r>
+      <w:r>
+        <w:rPr>
+          <w:lang w:eastAsia="en-GB"/>
+        </w:rPr>
+        <w:t xml:space="preserve">0.1 </w:t>
+      </w:r>
+      <w:r>
+        <w:rPr>
+          <w:lang w:eastAsia="en-GB"/>
+        </w:rPr>
+        <w:t>RPM</w:t>
+      </w:r>
+      <w:r>
+        <w:rPr>
+          <w:lang w:eastAsia="en-GB"/>
+        </w:rPr>
+        <w:t>.</w:t>
+      </w:r>
+      <w:r>
+        <w:rPr>
+          <w:lang w:eastAsia="en-GB"/>
+        </w:rPr>
+        <w:t xml:space="preserve"> While running </w:t>
+      </w:r>
+      <w:r>
+        <w:rPr>
+          <w:lang w:eastAsia="en-GB"/>
+        </w:rPr>
+        <w:t xml:space="preserve">MotorClass monitors the drum rotational speed and will adjust the speed if it deviates </w:t>
+      </w:r>
+      <w:r>
+        <w:rPr>
+          <w:rFonts w:cs="Arial"/>
+          <w:lang w:eastAsia="en-GB"/>
+        </w:rPr>
+        <w:t>±</w:t>
+      </w:r>
+      <w:r>
+        <w:rPr>
+          <w:lang w:eastAsia="en-GB"/>
+        </w:rPr>
+        <w:t xml:space="preserve"> 0.1 RPM.</w:t>
+      </w:r>
+    </w:p>
+    <w:p>
+      <w:pPr>
         <w:spacing w:line="240" w:lineRule="auto"/>
         <w:jc w:val="left"/>
         <w:rPr>
@@ -6467,7 +6635,43 @@
         <w:rPr>
           <w:lang w:eastAsia="en-GB"/>
         </w:rPr>
-        <w:t xml:space="preserve"> the frequency to be entered. It will then send a forward(frequency) command to the V20. </w:t>
+        <w:t xml:space="preserve"> the </w:t>
+      </w:r>
+      <w:r>
+        <w:rPr>
+          <w:lang w:eastAsia="en-GB"/>
+        </w:rPr>
+        <w:t>rpm</w:t>
+      </w:r>
+      <w:r>
+        <w:rPr>
+          <w:lang w:eastAsia="en-GB"/>
+        </w:rPr>
+        <w:t xml:space="preserve"> to be entered. It will then send a </w:t>
+      </w:r>
+      <w:r>
+        <w:rPr>
+          <w:lang w:eastAsia="en-GB"/>
+        </w:rPr>
+        <w:t>set_speed</w:t>
+      </w:r>
+      <w:r>
+        <w:rPr>
+          <w:lang w:eastAsia="en-GB"/>
+        </w:rPr>
+        <w:t>(</w:t>
+      </w:r>
+      <w:r>
+        <w:rPr>
+          <w:lang w:eastAsia="en-GB"/>
+        </w:rPr>
+        <w:t>rpm</w:t>
+      </w:r>
+      <w:r>
+        <w:rPr>
+          <w:lang w:eastAsia="en-GB"/>
+        </w:rPr>
+        <w:t xml:space="preserve">) command to the V20. </w:t>
       </w:r>
     </w:p>
     <w:p>
@@ -6505,21 +6709,7 @@
         <w:rPr>
           <w:lang w:eastAsia="en-GB"/>
         </w:rPr>
-        <w:t xml:space="preserve">The “Update Stop Time” button will allow you to change the stop time, the check box sets if the </w:t>
-      </w:r>
-      <w:proofErr w:type="spellStart"/>
-      <w:r>
-        <w:rPr>
-          <w:lang w:eastAsia="en-GB"/>
-        </w:rPr>
-        <w:t>autostop</w:t>
-      </w:r>
-      <w:proofErr w:type="spellEnd"/>
-      <w:r>
-        <w:rPr>
-          <w:lang w:eastAsia="en-GB"/>
-        </w:rPr>
-        <w:t xml:space="preserve"> is enabled.</w:t>
+        <w:t>The “Update Stop Time” button will allow you to change the stop time, the check box sets if the autostop is enabled.</w:t>
       </w:r>
     </w:p>
     <w:p>
@@ -6567,6 +6757,44 @@
     </w:p>
     <w:p>
       <w:pPr>
+        <w:rPr>
+          <w:lang w:eastAsia="en-GB"/>
+        </w:rPr>
+      </w:pPr>
+      <w:r>
+        <w:rPr>
+          <w:lang w:eastAsia="en-GB"/>
+        </w:rPr>
+        <w:t xml:space="preserve">The webserver also has a link to a </w:t>
+      </w:r>
+      <w:r>
+        <w:rPr>
+          <w:lang w:eastAsia="en-GB"/>
+        </w:rPr>
+        <w:t>USB</w:t>
+      </w:r>
+      <w:r>
+        <w:rPr>
+          <w:lang w:eastAsia="en-GB"/>
+        </w:rPr>
+        <w:t xml:space="preserve"> webcam that streams to the status page </w:t>
+      </w:r>
+      <w:r>
+        <w:rPr>
+          <w:lang w:eastAsia="en-GB"/>
+        </w:rPr>
+        <w:t>to allow remote monitoring of the drum.</w:t>
+      </w:r>
+    </w:p>
+    <w:p>
+      <w:pPr>
+        <w:rPr>
+          <w:lang w:eastAsia="en-GB"/>
+        </w:rPr>
+      </w:pPr>
+    </w:p>
+    <w:p>
+      <w:pPr>
         <w:keepNext/>
       </w:pPr>
       <w:r>
@@ -6575,9 +6803,9 @@
           <w:lang w:eastAsia="en-GB"/>
         </w:rPr>
         <w:drawing>
-          <wp:inline distT="0" distB="0" distL="0" distR="0" wp14:anchorId="5A4A7BF0" wp14:editId="29ED99E9">
+          <wp:inline distT="0" distB="0" distL="0" distR="0" wp14:anchorId="5A4A7BF0" wp14:editId="4CC95ECA">
             <wp:extent cx="6062400" cy="3841200"/>
-            <wp:effectExtent l="0" t="0" r="0" b="6985"/>
+            <wp:effectExtent l="19050" t="19050" r="14605" b="26035"/>
             <wp:docPr id="2" name="Picture 2"/>
             <wp:cNvGraphicFramePr>
               <a:graphicFrameLocks xmlns:a="http://schemas.openxmlformats.org/drawingml/2006/main" noChangeAspect="1"/>
@@ -6603,6 +6831,11 @@
                     <a:prstGeom prst="rect">
                       <a:avLst/>
                     </a:prstGeom>
+                    <a:ln w="12700">
+                      <a:solidFill>
+                        <a:schemeClr val="accent1"/>
+                      </a:solidFill>
+                    </a:ln>
                   </pic:spPr>
                 </pic:pic>
               </a:graphicData>
@@ -6619,7 +6852,7 @@
         </w:rPr>
       </w:pPr>
       <w:bookmarkStart w:id="16" w:name="_Ref151216590"/>
-      <w:bookmarkStart w:id="17" w:name="_Toc151219971"/>
+      <w:bookmarkStart w:id="17" w:name="_Toc154758141"/>
       <w:r>
         <w:t xml:space="preserve">Figure </w:t>
       </w:r>
@@ -6654,6 +6887,7 @@
         <w:rPr>
           <w:lang w:eastAsia="en-GB"/>
         </w:rPr>
+        <w:lastRenderedPageBreak/>
         <w:t>There are also a basic set of web pages generated by Flask to show the application log files, system log and webserver error logs for troubleshooting issues.</w:t>
       </w:r>
     </w:p>
@@ -6728,7 +6962,6 @@
         <w:rPr>
           <w:lang w:eastAsia="en-GB"/>
         </w:rPr>
-        <w:lastRenderedPageBreak/>
         <w:fldChar w:fldCharType="begin"/>
       </w:r>
       <w:r>
@@ -7025,14 +7258,7 @@
                 <w:sz w:val="18"/>
                 <w:szCs w:val="18"/>
               </w:rPr>
-              <w:t xml:space="preserve"> setrpm</w:t>
-            </w:r>
-            <w:r>
-              <w:rPr>
-                <w:sz w:val="18"/>
-                <w:szCs w:val="18"/>
-              </w:rPr>
-              <w:t xml:space="preserve"> </w:t>
+              <w:t>setrpm</w:t>
             </w:r>
             <w:r>
               <w:rPr>
@@ -7290,7 +7516,7 @@
           <w:lang w:eastAsia="en-GB"/>
         </w:rPr>
       </w:pPr>
-      <w:bookmarkStart w:id="18" w:name="_Toc151219972"/>
+      <w:bookmarkStart w:id="18" w:name="_Toc154758142"/>
       <w:r>
         <w:t xml:space="preserve">Figure </w:t>
       </w:r>
@@ -7351,7 +7577,7 @@
       <w:pPr>
         <w:pStyle w:val="Heading1"/>
       </w:pPr>
-      <w:bookmarkStart w:id="21" w:name="_Toc151219958"/>
+      <w:bookmarkStart w:id="21" w:name="_Toc154758127"/>
       <w:r>
         <w:lastRenderedPageBreak/>
         <w:t>Raspberry Pi</w:t>
@@ -7368,11 +7594,11 @@
     </w:p>
     <w:p>
       <w:pPr>
-        <w:pStyle w:val="Heading2"/>
+        <w:pStyle w:val="Heading1"/>
       </w:pPr>
       <w:bookmarkStart w:id="22" w:name="_Toc42669888"/>
       <w:bookmarkStart w:id="23" w:name="_Toc49413869"/>
-      <w:bookmarkStart w:id="24" w:name="_Toc151219959"/>
+      <w:bookmarkStart w:id="24" w:name="_Toc154758128"/>
       <w:r>
         <w:t>Operating system</w:t>
       </w:r>
@@ -7382,29 +7608,13 @@
     </w:p>
     <w:p>
       <w:r>
-        <w:t xml:space="preserve">Use </w:t>
-      </w:r>
-      <w:proofErr w:type="spellStart"/>
-      <w:r>
-        <w:t>BalenaEtcher</w:t>
-      </w:r>
-      <w:proofErr w:type="spellEnd"/>
-      <w:r>
-        <w:t xml:space="preserve"> to install the latest version of the </w:t>
+        <w:t xml:space="preserve">Use BalenaEtcher to install the latest version of the </w:t>
       </w:r>
       <w:r>
         <w:t>bookworm</w:t>
       </w:r>
       <w:r>
-        <w:t xml:space="preserve">-lite operating system onto a 32Gb </w:t>
-      </w:r>
-      <w:proofErr w:type="spellStart"/>
-      <w:r>
-        <w:t>MicroMMC</w:t>
-      </w:r>
-      <w:proofErr w:type="spellEnd"/>
-      <w:r>
-        <w:t xml:space="preserve"> card.</w:t>
+        <w:t>-lite operating system onto a 32Gb MicroMMC card.</w:t>
       </w:r>
     </w:p>
     <w:p/>
@@ -7435,6 +7645,16 @@
     <w:p>
       <w:r>
         <w:t>Set a secure password</w:t>
+      </w:r>
+      <w:r>
+        <w:tab/>
+      </w:r>
+      <w:r>
+        <w:rPr>
+          <w:rStyle w:val="TerminalChar"/>
+          <w:bdr w:val="single" w:sz="4" w:space="0" w:color="auto"/>
+        </w:rPr>
+        <w:t>*****</w:t>
       </w:r>
     </w:p>
     <w:p/>
@@ -7495,16 +7715,12 @@
     <w:p>
       <w:pPr>
         <w:pStyle w:val="Bullet3"/>
-        <w:keepLines w:val="0"/>
-        <w:ind w:hanging="288"/>
-      </w:pPr>
-      <w:r>
-        <w:t>change the GPU memory to 16Gb</w:t>
-      </w:r>
-    </w:p>
-    <w:p>
-      <w:pPr>
-        <w:pStyle w:val="Bullet3"/>
+        <w:rPr>
+          <w:rStyle w:val="TerminalChar"/>
+          <w:rFonts w:ascii="Arial" w:hAnsi="Arial"/>
+          <w:noProof w:val="0"/>
+          <w:szCs w:val="16"/>
+        </w:rPr>
       </w:pPr>
       <w:r>
         <w:t xml:space="preserve">set the hostname to </w:t>
@@ -7520,6 +7736,8 @@
         <w:t>byron-corelab</w:t>
       </w:r>
     </w:p>
+    <w:p/>
+    <w:p/>
     <w:p>
       <w:pPr>
         <w:pStyle w:val="Bullet3"/>
@@ -7534,7 +7752,7 @@
         <w:pStyle w:val="Heading1"/>
       </w:pPr>
       <w:bookmarkStart w:id="25" w:name="_Toc49413870"/>
-      <w:bookmarkStart w:id="26" w:name="_Toc151219960"/>
+      <w:bookmarkStart w:id="26" w:name="_Toc154758129"/>
       <w:r>
         <w:t>Software installation</w:t>
       </w:r>
@@ -7547,7 +7765,7 @@
       </w:pPr>
       <w:bookmarkStart w:id="27" w:name="_Toc42669889"/>
       <w:bookmarkStart w:id="28" w:name="_Toc49413871"/>
-      <w:bookmarkStart w:id="29" w:name="_Toc151219961"/>
+      <w:bookmarkStart w:id="29" w:name="_Toc154758130"/>
       <w:r>
         <w:t>Run Operating System Updates</w:t>
       </w:r>
@@ -7576,14 +7794,14 @@
           <w:rStyle w:val="TerminalChar"/>
           <w:bdr w:val="single" w:sz="4" w:space="0" w:color="auto"/>
         </w:rPr>
-        <w:t>sudo apt</w:t>
+        <w:t xml:space="preserve">sudo apt </w:t>
       </w:r>
       <w:r>
         <w:rPr>
           <w:rStyle w:val="TerminalChar"/>
           <w:bdr w:val="single" w:sz="4" w:space="0" w:color="auto"/>
         </w:rPr>
-        <w:t xml:space="preserve"> </w:t>
+        <w:t>full-</w:t>
       </w:r>
       <w:r>
         <w:rPr>
@@ -7599,7 +7817,7 @@
       </w:pPr>
       <w:bookmarkStart w:id="30" w:name="_Toc42669890"/>
       <w:bookmarkStart w:id="31" w:name="_Toc49413872"/>
-      <w:bookmarkStart w:id="32" w:name="_Toc151219962"/>
+      <w:bookmarkStart w:id="32" w:name="_Toc154758131"/>
       <w:r>
         <w:t>Install PIP3 for Python 3.x installation</w:t>
       </w:r>
@@ -7625,16 +7843,16 @@
       </w:pPr>
       <w:bookmarkStart w:id="33" w:name="_Toc42669891"/>
       <w:bookmarkStart w:id="34" w:name="_Toc49413873"/>
-      <w:bookmarkStart w:id="35" w:name="_Toc151219963"/>
-      <w:r>
-        <w:t xml:space="preserve">Install Flask </w:t>
-      </w:r>
-      <w:bookmarkEnd w:id="33"/>
-      <w:bookmarkEnd w:id="34"/>
-      <w:r>
-        <w:t>Libraries</w:t>
+      <w:bookmarkStart w:id="35" w:name="_Toc154747731"/>
+      <w:bookmarkStart w:id="36" w:name="_Toc154758132"/>
+      <w:r>
+        <w:t xml:space="preserve">Nginx </w:t>
+      </w:r>
+      <w:r>
+        <w:t>installation</w:t>
       </w:r>
       <w:bookmarkEnd w:id="35"/>
+      <w:bookmarkEnd w:id="36"/>
     </w:p>
     <w:p>
       <w:pPr>
@@ -7645,40 +7863,223 @@
       <w:r>
         <w:t xml:space="preserve">Run </w:t>
       </w:r>
-      <w:bookmarkStart w:id="36" w:name="_Toc42669892"/>
-      <w:bookmarkStart w:id="37" w:name="_Toc49413874"/>
       <w:r>
         <w:rPr>
           <w:rStyle w:val="TerminalChar"/>
           <w:bdr w:val="single" w:sz="4" w:space="0" w:color="auto"/>
         </w:rPr>
-        <w:t>sudo pip install flask --break-system-package</w:t>
+        <w:t>sudo apt install nginx</w:t>
+      </w:r>
+    </w:p>
+    <w:p>
+      <w:pPr>
+        <w:pStyle w:val="Heading2"/>
+      </w:pPr>
+      <w:bookmarkStart w:id="37" w:name="_Toc154747732"/>
+      <w:bookmarkStart w:id="38" w:name="_Toc154758133"/>
+      <w:r>
+        <w:lastRenderedPageBreak/>
+        <w:t>Install git and gh</w:t>
+      </w:r>
+      <w:bookmarkEnd w:id="37"/>
+      <w:bookmarkEnd w:id="38"/>
+    </w:p>
+    <w:p>
+      <w:pPr>
+        <w:keepNext/>
+      </w:pPr>
+      <w:r>
+        <w:t xml:space="preserve">Run </w:t>
       </w:r>
       <w:r>
         <w:rPr>
           <w:rStyle w:val="TerminalChar"/>
           <w:bdr w:val="single" w:sz="4" w:space="0" w:color="auto"/>
         </w:rPr>
-        <w:t>s</w:t>
-      </w:r>
-    </w:p>
-    <w:p>
-      <w:pPr>
+        <w:t>sudo apt install git</w:t>
+      </w:r>
+    </w:p>
+    <w:p>
+      <w:pPr>
+        <w:keepNext/>
+        <w:rPr>
+          <w:rFonts w:ascii="Consolas" w:hAnsi="Consolas"/>
+          <w:noProof/>
+          <w:bdr w:val="single" w:sz="4" w:space="0" w:color="auto"/>
+        </w:rPr>
+      </w:pPr>
+      <w:r>
+        <w:t xml:space="preserve">Run </w:t>
+      </w:r>
+      <w:r>
         <w:rPr>
           <w:rStyle w:val="TerminalChar"/>
-        </w:rPr>
-      </w:pPr>
-    </w:p>
-    <w:p>
-      <w:pPr>
-        <w:pStyle w:val="Heading2"/>
+          <w:bdr w:val="single" w:sz="4" w:space="0" w:color="auto"/>
+        </w:rPr>
+        <w:t>sudo apt install gh</w:t>
+      </w:r>
+    </w:p>
+    <w:p>
+      <w:pPr>
+        <w:keepNext/>
+      </w:pPr>
+      <w:r>
+        <w:t xml:space="preserve">Run </w:t>
+      </w:r>
+      <w:r>
+        <w:rPr>
+          <w:rStyle w:val="TerminalChar"/>
+          <w:bdr w:val="single" w:sz="4" w:space="0" w:color="auto"/>
+        </w:rPr>
+        <w:t>gh auth login</w:t>
+      </w:r>
+    </w:p>
+    <w:p>
+      <w:pPr>
+        <w:pStyle w:val="ListParagraph"/>
+        <w:keepNext/>
+        <w:numPr>
+          <w:ilvl w:val="0"/>
+          <w:numId w:val="38"/>
+        </w:numPr>
+      </w:pPr>
+      <w:r>
+        <w:t xml:space="preserve">What account do you want to log into? </w:t>
+      </w:r>
+      <w:r>
+        <w:rPr>
+          <w:rStyle w:val="TerminalChar"/>
+        </w:rPr>
+        <w:t>GitHub.com</w:t>
+      </w:r>
+    </w:p>
+    <w:p>
+      <w:pPr>
+        <w:pStyle w:val="ListParagraph"/>
+        <w:keepNext/>
+        <w:numPr>
+          <w:ilvl w:val="0"/>
+          <w:numId w:val="38"/>
+        </w:numPr>
+      </w:pPr>
+      <w:r>
+        <w:t xml:space="preserve">What is your preferred protocol for Git operations? </w:t>
+      </w:r>
+      <w:r>
+        <w:rPr>
+          <w:rStyle w:val="TerminalChar"/>
+        </w:rPr>
+        <w:t>HTTPS</w:t>
+      </w:r>
+    </w:p>
+    <w:p>
+      <w:pPr>
+        <w:pStyle w:val="ListParagraph"/>
+        <w:keepNext/>
+        <w:numPr>
+          <w:ilvl w:val="0"/>
+          <w:numId w:val="38"/>
+        </w:numPr>
+      </w:pPr>
+      <w:r>
+        <w:t xml:space="preserve">Authenticate Git with your GitHub credentials? (Y/n) </w:t>
+      </w:r>
+      <w:r>
+        <w:rPr>
+          <w:rStyle w:val="TerminalChar"/>
+        </w:rPr>
+        <w:t>y</w:t>
+      </w:r>
+    </w:p>
+    <w:p>
+      <w:pPr>
+        <w:pStyle w:val="ListParagraph"/>
+        <w:numPr>
+          <w:ilvl w:val="0"/>
+          <w:numId w:val="38"/>
+        </w:numPr>
         <w:rPr>
           <w:rStyle w:val="TerminalChar"/>
           <w:rFonts w:ascii="Arial" w:hAnsi="Arial"/>
           <w:noProof w:val="0"/>
         </w:rPr>
       </w:pPr>
-      <w:bookmarkStart w:id="38" w:name="_Toc151219964"/>
+      <w:r>
+        <w:t xml:space="preserve">How would you like to authenticate GitHub CLI? </w:t>
+      </w:r>
+      <w:r>
+        <w:rPr>
+          <w:rStyle w:val="TerminalChar"/>
+        </w:rPr>
+        <w:t>Paste an authentication token</w:t>
+      </w:r>
+    </w:p>
+    <w:p>
+      <w:pPr>
+        <w:pStyle w:val="ListParagraph"/>
+        <w:numPr>
+          <w:ilvl w:val="0"/>
+          <w:numId w:val="38"/>
+        </w:numPr>
+      </w:pPr>
+      <w:r>
+        <w:rPr>
+          <w:rStyle w:val="TerminalChar"/>
+        </w:rPr>
+        <w:t>Paste the personal token</w:t>
+      </w:r>
+    </w:p>
+    <w:p>
+      <w:pPr>
+        <w:pStyle w:val="Heading2"/>
+      </w:pPr>
+      <w:bookmarkStart w:id="39" w:name="_Toc154758134"/>
+      <w:r>
+        <w:t xml:space="preserve">Install Flask </w:t>
+      </w:r>
+      <w:bookmarkEnd w:id="33"/>
+      <w:bookmarkEnd w:id="34"/>
+      <w:r>
+        <w:t>Libraries</w:t>
+      </w:r>
+      <w:bookmarkEnd w:id="39"/>
+    </w:p>
+    <w:p>
+      <w:pPr>
+        <w:rPr>
+          <w:rStyle w:val="TerminalChar"/>
+        </w:rPr>
+      </w:pPr>
+      <w:r>
+        <w:t xml:space="preserve">Run </w:t>
+      </w:r>
+      <w:bookmarkStart w:id="40" w:name="_Toc42669892"/>
+      <w:bookmarkStart w:id="41" w:name="_Toc49413874"/>
+      <w:r>
+        <w:rPr>
+          <w:rStyle w:val="TerminalChar"/>
+          <w:bdr w:val="single" w:sz="4" w:space="0" w:color="auto"/>
+        </w:rPr>
+        <w:t>sudo pip install flask --break-system-package</w:t>
+      </w:r>
+      <w:r>
+        <w:rPr>
+          <w:rStyle w:val="TerminalChar"/>
+          <w:bdr w:val="single" w:sz="4" w:space="0" w:color="auto"/>
+        </w:rPr>
+        <w:t>s</w:t>
+      </w:r>
+    </w:p>
+    <w:p>
+      <w:pPr>
+        <w:pStyle w:val="Heading2"/>
+        <w:rPr>
+          <w:rStyle w:val="TerminalChar"/>
+          <w:rFonts w:ascii="Arial" w:hAnsi="Arial"/>
+          <w:noProof w:val="0"/>
+        </w:rPr>
+      </w:pPr>
+      <w:bookmarkStart w:id="42" w:name="_Toc154758135"/>
       <w:r>
         <w:rPr>
           <w:rStyle w:val="TerminalChar"/>
@@ -7689,7 +8090,7 @@
         </w:rPr>
         <w:t>Install Minimal Modbus Package</w:t>
       </w:r>
-      <w:bookmarkEnd w:id="38"/>
+      <w:bookmarkEnd w:id="42"/>
     </w:p>
     <w:p>
       <w:pPr>
@@ -7719,285 +8120,25 @@
       <w:pPr>
         <w:pStyle w:val="Heading2"/>
       </w:pPr>
-      <w:bookmarkStart w:id="39" w:name="_Toc151219965"/>
-      <w:r>
-        <w:t xml:space="preserve">Download </w:t>
-      </w:r>
-      <w:r>
-        <w:t>Tombola</w:t>
-      </w:r>
-      <w:r>
-        <w:t xml:space="preserve"> Controller Application</w:t>
-      </w:r>
-      <w:bookmarkEnd w:id="39"/>
-    </w:p>
-    <w:p>
-      <w:r>
-        <w:t xml:space="preserve">Download from </w:t>
-      </w:r>
-      <w:hyperlink r:id="rId15" w:history="1">
-        <w:r>
-          <w:rPr>
-            <w:rStyle w:val="Hyperlink"/>
-            <w:rFonts w:cs="Times New Roman"/>
-            <w:szCs w:val="22"/>
-          </w:rPr>
-          <w:t>https://github.com/westerlymerlin/UCL-tombola.git</w:t>
-        </w:r>
-      </w:hyperlink>
-      <w:r>
-        <w:t xml:space="preserve"> </w:t>
-      </w:r>
-    </w:p>
-    <w:p>
-      <w:pPr>
-        <w:pStyle w:val="Heading2"/>
-      </w:pPr>
-      <w:bookmarkStart w:id="40" w:name="_Toc151219966"/>
-      <w:r>
-        <w:lastRenderedPageBreak/>
-        <w:t>Copy the python files to the Pi</w:t>
-      </w:r>
-      <w:bookmarkEnd w:id="36"/>
-      <w:bookmarkEnd w:id="37"/>
-      <w:bookmarkEnd w:id="40"/>
-    </w:p>
-    <w:p>
-      <w:pPr>
-        <w:pStyle w:val="Bullet3"/>
+      <w:bookmarkStart w:id="43" w:name="_Toc154747733"/>
+      <w:bookmarkStart w:id="44" w:name="_Toc154758136"/>
+      <w:r>
+        <w:t>Configure git and download the laser controller code</w:t>
+      </w:r>
+      <w:bookmarkEnd w:id="43"/>
+      <w:bookmarkEnd w:id="44"/>
+    </w:p>
+    <w:p>
+      <w:pPr>
         <w:keepNext/>
-        <w:keepLines w:val="0"/>
-        <w:ind w:hanging="288"/>
-        <w:jc w:val="left"/>
-      </w:pPr>
-      <w:r>
-        <w:t xml:space="preserve">Copy the files from GitHub to </w:t>
-      </w:r>
-      <w:r>
-        <w:rPr>
-          <w:rStyle w:val="TerminalChar"/>
-        </w:rPr>
-        <w:t>/home/</w:t>
-      </w:r>
-      <w:r>
-        <w:rPr>
-          <w:rStyle w:val="TerminalChar"/>
-        </w:rPr>
-        <w:t>tom</w:t>
-      </w:r>
-      <w:r>
-        <w:rPr>
-          <w:rStyle w:val="TerminalChar"/>
-        </w:rPr>
-        <w:t>pi/</w:t>
-      </w:r>
-    </w:p>
-    <w:p>
-      <w:pPr>
-        <w:pStyle w:val="Bullet3"/>
+      </w:pPr>
+      <w:r>
+        <w:t>Create a GitHub folder</w:t>
+      </w:r>
+    </w:p>
+    <w:p>
+      <w:pPr>
         <w:keepNext/>
-        <w:keepLines w:val="0"/>
-        <w:ind w:hanging="288"/>
-        <w:jc w:val="left"/>
-      </w:pPr>
-      <w:r>
-        <w:t xml:space="preserve">Copy the folder templates to </w:t>
-      </w:r>
-      <w:r>
-        <w:rPr>
-          <w:rStyle w:val="TerminalChar"/>
-        </w:rPr>
-        <w:t>/home/</w:t>
-      </w:r>
-      <w:r>
-        <w:rPr>
-          <w:rStyle w:val="TerminalChar"/>
-        </w:rPr>
-        <w:t>tom</w:t>
-      </w:r>
-      <w:r>
-        <w:rPr>
-          <w:rStyle w:val="TerminalChar"/>
-        </w:rPr>
-        <w:t>pi/templates</w:t>
-      </w:r>
-    </w:p>
-    <w:p>
-      <w:pPr>
-        <w:pStyle w:val="Bullet3"/>
-        <w:keepNext/>
-        <w:keepLines w:val="0"/>
-        <w:ind w:hanging="288"/>
-        <w:jc w:val="left"/>
-      </w:pPr>
-      <w:r>
-        <w:t xml:space="preserve">Copy the folder static to </w:t>
-      </w:r>
-      <w:r>
-        <w:rPr>
-          <w:rStyle w:val="TerminalChar"/>
-        </w:rPr>
-        <w:t>/home/</w:t>
-      </w:r>
-      <w:r>
-        <w:rPr>
-          <w:rStyle w:val="TerminalChar"/>
-        </w:rPr>
-        <w:t>tom</w:t>
-      </w:r>
-      <w:r>
-        <w:rPr>
-          <w:rStyle w:val="TerminalChar"/>
-        </w:rPr>
-        <w:t>pi/stati</w:t>
-      </w:r>
-      <w:r>
-        <w:rPr>
-          <w:rStyle w:val="TerminalChar"/>
-        </w:rPr>
-        <w:t>c</w:t>
-      </w:r>
-    </w:p>
-    <w:p>
-      <w:pPr>
-        <w:pStyle w:val="Bullet3"/>
-        <w:keepLines w:val="0"/>
-        <w:ind w:hanging="288"/>
-        <w:jc w:val="left"/>
-        <w:rPr>
-          <w:rStyle w:val="TerminalChar"/>
-          <w:rFonts w:ascii="Arial" w:hAnsi="Arial"/>
-          <w:noProof w:val="0"/>
-          <w:szCs w:val="16"/>
-        </w:rPr>
-      </w:pPr>
-      <w:r>
-        <w:t xml:space="preserve">Create a folder </w:t>
-      </w:r>
-      <w:r>
-        <w:rPr>
-          <w:rStyle w:val="TerminalChar"/>
-        </w:rPr>
-        <w:t>/home/pi/logs</w:t>
-      </w:r>
-    </w:p>
-    <w:p>
-      <w:pPr>
-        <w:pStyle w:val="Bullet3"/>
-        <w:keepLines w:val="0"/>
-        <w:ind w:hanging="288"/>
-        <w:jc w:val="left"/>
-        <w:rPr>
-          <w:rStyle w:val="TerminalChar"/>
-          <w:rFonts w:ascii="Arial" w:hAnsi="Arial"/>
-          <w:noProof w:val="0"/>
-          <w:szCs w:val="16"/>
-        </w:rPr>
-      </w:pPr>
-      <w:r>
-        <w:rPr>
-          <w:rStyle w:val="TerminalChar"/>
-        </w:rPr>
-        <w:t xml:space="preserve">Copy the files </w:t>
-      </w:r>
-      <w:r>
-        <w:rPr>
-          <w:rStyle w:val="TerminalChar"/>
-        </w:rPr>
-        <w:t>/raspberry-pi/home/</w:t>
-      </w:r>
-      <w:r>
-        <w:rPr>
-          <w:rStyle w:val="TerminalChar"/>
-        </w:rPr>
-        <w:t>tom</w:t>
-      </w:r>
-      <w:r>
-        <w:rPr>
-          <w:rStyle w:val="TerminalChar"/>
-        </w:rPr>
-        <w:t>pi</w:t>
-      </w:r>
-      <w:r>
-        <w:rPr>
-          <w:rStyle w:val="TerminalChar"/>
-        </w:rPr>
-        <w:t xml:space="preserve"> to </w:t>
-      </w:r>
-      <w:r>
-        <w:rPr>
-          <w:rStyle w:val="TerminalChar"/>
-        </w:rPr>
-        <w:t>/home/</w:t>
-      </w:r>
-      <w:r>
-        <w:rPr>
-          <w:rStyle w:val="TerminalChar"/>
-        </w:rPr>
-        <w:t>tom</w:t>
-      </w:r>
-      <w:r>
-        <w:rPr>
-          <w:rStyle w:val="TerminalChar"/>
-        </w:rPr>
-        <w:t>pi</w:t>
-      </w:r>
-    </w:p>
-    <w:p>
-      <w:pPr>
-        <w:pStyle w:val="Bullet3"/>
-        <w:keepLines w:val="0"/>
-        <w:ind w:hanging="288"/>
-        <w:jc w:val="left"/>
-      </w:pPr>
-      <w:r>
-        <w:rPr>
-          <w:rStyle w:val="TerminalChar"/>
-        </w:rPr>
-        <w:t xml:space="preserve">Copy the file </w:t>
-      </w:r>
-      <w:r>
-        <w:rPr>
-          <w:rStyle w:val="TerminalChar"/>
-        </w:rPr>
-        <w:t>/raspberry-pi/home/tompi</w:t>
-      </w:r>
-      <w:r>
-        <w:rPr>
-          <w:rStyle w:val="TerminalChar"/>
-        </w:rPr>
-        <w:t>/etc/resolv.conf to</w:t>
-      </w:r>
-      <w:r>
-        <w:rPr>
-          <w:rStyle w:val="TerminalChar"/>
-        </w:rPr>
-        <w:t xml:space="preserve"> /etc/resolv.conf</w:t>
-      </w:r>
-    </w:p>
-    <w:p>
-      <w:pPr>
-        <w:pStyle w:val="Heading2"/>
-      </w:pPr>
-      <w:bookmarkStart w:id="41" w:name="_Toc42669893"/>
-      <w:bookmarkStart w:id="42" w:name="_Toc49413875"/>
-      <w:bookmarkStart w:id="43" w:name="_Toc151219967"/>
-      <w:r>
-        <w:t xml:space="preserve">Nginx </w:t>
-      </w:r>
-      <w:r>
-        <w:t>installation</w:t>
-      </w:r>
-      <w:bookmarkEnd w:id="41"/>
-      <w:bookmarkEnd w:id="42"/>
-      <w:bookmarkEnd w:id="43"/>
-    </w:p>
-    <w:p>
-      <w:pPr>
-        <w:keepNext/>
-        <w:rPr>
-          <w:rStyle w:val="TerminalChar"/>
-        </w:rPr>
       </w:pPr>
       <w:r>
         <w:t xml:space="preserve">Run </w:t>
@@ -8007,224 +8148,13 @@
           <w:rStyle w:val="TerminalChar"/>
           <w:bdr w:val="single" w:sz="4" w:space="0" w:color="auto"/>
         </w:rPr>
-        <w:t>sudo apt install nginx</w:t>
+        <w:t>mkdir github</w:t>
       </w:r>
     </w:p>
     <w:p>
       <w:pPr>
         <w:keepNext/>
-        <w:jc w:val="left"/>
-      </w:pPr>
-    </w:p>
-    <w:p>
-      <w:pPr>
-        <w:keepNext/>
-        <w:jc w:val="left"/>
-      </w:pPr>
-      <w:r>
-        <w:t xml:space="preserve">Copy the </w:t>
-      </w:r>
-      <w:proofErr w:type="spellStart"/>
-      <w:r>
-        <w:t>Github</w:t>
-      </w:r>
-      <w:proofErr w:type="spellEnd"/>
-      <w:r>
-        <w:t xml:space="preserve"> file</w:t>
-      </w:r>
-    </w:p>
-    <w:p>
-      <w:pPr>
-        <w:jc w:val="left"/>
-        <w:rPr>
-          <w:rStyle w:val="TerminalChar"/>
-        </w:rPr>
-      </w:pPr>
-      <w:r>
-        <w:rPr>
-          <w:rStyle w:val="TerminalChar"/>
-        </w:rPr>
-        <w:t>\raspberry-pi\home\pi</w:t>
-      </w:r>
-      <w:r>
-        <w:rPr>
-          <w:rStyle w:val="TerminalChar"/>
-        </w:rPr>
-        <w:t>\etc\nginx</w:t>
-      </w:r>
-      <w:r>
-        <w:rPr>
-          <w:rStyle w:val="TerminalChar"/>
-        </w:rPr>
-        <w:t>\</w:t>
-      </w:r>
-      <w:r>
-        <w:rPr>
-          <w:rStyle w:val="TerminalChar"/>
-        </w:rPr>
-        <w:t>nginx.conf</w:t>
-      </w:r>
-    </w:p>
-    <w:p>
-      <w:pPr>
-        <w:jc w:val="left"/>
-        <w:rPr>
-          <w:rStyle w:val="TerminalChar"/>
-        </w:rPr>
-      </w:pPr>
-      <w:r>
-        <w:rPr>
-          <w:rStyle w:val="TerminalChar"/>
-        </w:rPr>
-        <w:t>to</w:t>
-      </w:r>
-    </w:p>
-    <w:p>
-      <w:pPr>
-        <w:jc w:val="left"/>
-        <w:rPr>
-          <w:rStyle w:val="TerminalChar"/>
-        </w:rPr>
-      </w:pPr>
-      <w:r>
-        <w:rPr>
-          <w:rStyle w:val="TerminalChar"/>
-        </w:rPr>
-        <w:t>/</w:t>
-      </w:r>
-      <w:r>
-        <w:rPr>
-          <w:rStyle w:val="TerminalChar"/>
-        </w:rPr>
-        <w:t>etc</w:t>
-      </w:r>
-      <w:r>
-        <w:rPr>
-          <w:rStyle w:val="TerminalChar"/>
-        </w:rPr>
-        <w:t>/</w:t>
-      </w:r>
-      <w:r>
-        <w:rPr>
-          <w:rStyle w:val="TerminalChar"/>
-        </w:rPr>
-        <w:t>nginx</w:t>
-      </w:r>
-      <w:r>
-        <w:rPr>
-          <w:rStyle w:val="TerminalChar"/>
-        </w:rPr>
-        <w:t>/</w:t>
-      </w:r>
-      <w:r>
-        <w:rPr>
-          <w:rStyle w:val="TerminalChar"/>
-        </w:rPr>
-        <w:t>nginx.conf</w:t>
-      </w:r>
-    </w:p>
-    <w:p/>
-    <w:p>
-      <w:pPr>
-        <w:rPr>
-          <w:rStyle w:val="TerminalChar"/>
-        </w:rPr>
-      </w:pPr>
-      <w:r>
-        <w:t>Copy the GitHub file</w:t>
-      </w:r>
-    </w:p>
-    <w:p>
-      <w:pPr>
-        <w:jc w:val="left"/>
-        <w:rPr>
-          <w:rStyle w:val="TerminalChar"/>
-        </w:rPr>
-      </w:pPr>
-      <w:r>
-        <w:rPr>
-          <w:rStyle w:val="TerminalChar"/>
-        </w:rPr>
-        <w:t>\raspberry-pi\home\</w:t>
-      </w:r>
-      <w:r>
-        <w:rPr>
-          <w:rStyle w:val="TerminalChar"/>
-        </w:rPr>
-        <w:t>tom</w:t>
-      </w:r>
-      <w:r>
-        <w:rPr>
-          <w:rStyle w:val="TerminalChar"/>
-        </w:rPr>
-        <w:t>pi</w:t>
-      </w:r>
-      <w:r>
-        <w:rPr>
-          <w:rStyle w:val="TerminalChar"/>
-        </w:rPr>
-        <w:t>\etc\nginx\sites-available</w:t>
-      </w:r>
-      <w:r>
-        <w:rPr>
-          <w:rStyle w:val="TerminalChar"/>
-        </w:rPr>
-        <w:t>\</w:t>
-      </w:r>
-      <w:r>
-        <w:rPr>
-          <w:rStyle w:val="TerminalChar"/>
-        </w:rPr>
-        <w:t>tombola</w:t>
-      </w:r>
-    </w:p>
-    <w:p>
-      <w:r>
-        <w:t>to</w:t>
-      </w:r>
-    </w:p>
-    <w:p>
-      <w:pPr>
-        <w:pStyle w:val="Terminal"/>
-      </w:pPr>
-      <w:r>
-        <w:t>/</w:t>
-      </w:r>
-      <w:r>
-        <w:t>etc</w:t>
-      </w:r>
-      <w:r>
-        <w:t>/</w:t>
-      </w:r>
-      <w:r>
-        <w:t>nginx</w:t>
-      </w:r>
-      <w:r>
-        <w:t>/</w:t>
-      </w:r>
-      <w:r>
-        <w:t>sites-available</w:t>
-      </w:r>
-      <w:r>
-        <w:t>/</w:t>
-      </w:r>
-      <w:r>
-        <w:t>tombola</w:t>
-      </w:r>
-    </w:p>
-    <w:p/>
-    <w:p>
-      <w:r>
-        <w:t xml:space="preserve">Change directory to </w:t>
-      </w:r>
-      <w:r>
-        <w:rPr>
-          <w:rStyle w:val="TerminalChar"/>
-        </w:rPr>
-        <w:t>/etc/nginx/sites-enabled/</w:t>
-      </w:r>
-    </w:p>
-    <w:p>
+      </w:pPr>
       <w:r>
         <w:t xml:space="preserve">Run </w:t>
       </w:r>
@@ -8233,10 +8163,26 @@
           <w:rStyle w:val="TerminalChar"/>
           <w:bdr w:val="single" w:sz="4" w:space="0" w:color="auto"/>
         </w:rPr>
-        <w:t>sudo rm default</w:t>
-      </w:r>
-    </w:p>
-    <w:p>
+        <w:t>cd github</w:t>
+      </w:r>
+    </w:p>
+    <w:p>
+      <w:pPr>
+        <w:keepNext/>
+      </w:pPr>
+    </w:p>
+    <w:p>
+      <w:pPr>
+        <w:keepNext/>
+      </w:pPr>
+      <w:r>
+        <w:t>Clone the repo</w:t>
+      </w:r>
+    </w:p>
+    <w:p>
+      <w:pPr>
+        <w:keepNext/>
+      </w:pPr>
       <w:r>
         <w:t xml:space="preserve">Run </w:t>
       </w:r>
@@ -8245,32 +8191,220 @@
           <w:rStyle w:val="TerminalChar"/>
           <w:bdr w:val="single" w:sz="4" w:space="0" w:color="auto"/>
         </w:rPr>
-        <w:t>sudo ln -s /etc/nginx/sites-available/</w:t>
+        <w:t xml:space="preserve">git clone </w:t>
       </w:r>
       <w:r>
         <w:rPr>
           <w:rStyle w:val="TerminalChar"/>
           <w:bdr w:val="single" w:sz="4" w:space="0" w:color="auto"/>
         </w:rPr>
-        <w:t>tombola</w:t>
+        <w:t>https://github.com/westerlymerlin/</w:t>
+      </w:r>
+      <w:r>
+        <w:rPr>
+          <w:rStyle w:val="TerminalChar"/>
+          <w:bdr w:val="single" w:sz="4" w:space="0" w:color="auto"/>
+        </w:rPr>
+        <w:t>UCL-tombola</w:t>
+      </w:r>
+      <w:r>
+        <w:rPr>
+          <w:rStyle w:val="TerminalChar"/>
+          <w:bdr w:val="single" w:sz="4" w:space="0" w:color="auto"/>
+        </w:rPr>
+        <w:t>.git</w:t>
+      </w:r>
+    </w:p>
+    <w:p>
+      <w:pPr>
+        <w:keepNext/>
+      </w:pPr>
+    </w:p>
+    <w:p>
+      <w:pPr>
+        <w:keepNext/>
+      </w:pPr>
+      <w:r>
+        <w:t>Copy the files to the home folder</w:t>
+      </w:r>
+    </w:p>
+    <w:p>
+      <w:pPr>
+        <w:keepNext/>
+      </w:pPr>
+      <w:r>
+        <w:t xml:space="preserve">Run </w:t>
+      </w:r>
+      <w:r>
+        <w:rPr>
+          <w:rStyle w:val="TerminalChar"/>
+          <w:bdr w:val="single" w:sz="4" w:space="0" w:color="auto"/>
+        </w:rPr>
+        <w:t xml:space="preserve">cp -r </w:t>
+      </w:r>
+      <w:r>
+        <w:rPr>
+          <w:rStyle w:val="TerminalChar"/>
+          <w:bdr w:val="single" w:sz="4" w:space="0" w:color="auto"/>
+        </w:rPr>
+        <w:t>~</w:t>
+      </w:r>
+      <w:r>
+        <w:rPr>
+          <w:rStyle w:val="TerminalChar"/>
+          <w:bdr w:val="single" w:sz="4" w:space="0" w:color="auto"/>
+        </w:rPr>
+        <w:t>/github/</w:t>
+      </w:r>
+      <w:r>
+        <w:rPr>
+          <w:rStyle w:val="TerminalChar"/>
+          <w:bdr w:val="single" w:sz="4" w:space="0" w:color="auto"/>
+        </w:rPr>
+        <w:t>UCL-tombola</w:t>
+      </w:r>
+      <w:r>
+        <w:rPr>
+          <w:rStyle w:val="TerminalChar"/>
+          <w:bdr w:val="single" w:sz="4" w:space="0" w:color="auto"/>
+        </w:rPr>
+        <w:t xml:space="preserve">/*  </w:t>
+      </w:r>
+      <w:r>
+        <w:rPr>
+          <w:rStyle w:val="TerminalChar"/>
+          <w:bdr w:val="single" w:sz="4" w:space="0" w:color="auto"/>
+        </w:rPr>
+        <w:t>~</w:t>
+      </w:r>
+      <w:r>
+        <w:rPr>
+          <w:rStyle w:val="TerminalChar"/>
+          <w:bdr w:val="single" w:sz="4" w:space="0" w:color="auto"/>
+        </w:rPr>
+        <w:t>/</w:t>
+      </w:r>
+    </w:p>
+    <w:p/>
+    <w:p>
+      <w:r>
+        <w:t>Set the execute flag on the scripts</w:t>
+      </w:r>
+    </w:p>
+    <w:p>
+      <w:r>
+        <w:t xml:space="preserve">Run </w:t>
+      </w:r>
+      <w:r>
+        <w:rPr>
+          <w:rStyle w:val="TerminalChar"/>
+          <w:bdr w:val="single" w:sz="4" w:space="0" w:color="auto"/>
+        </w:rPr>
+        <w:t xml:space="preserve">chmod 755 </w:t>
+      </w:r>
+      <w:r>
+        <w:rPr>
+          <w:rStyle w:val="TerminalChar"/>
+          <w:bdr w:val="single" w:sz="4" w:space="0" w:color="auto"/>
+        </w:rPr>
+        <w:t>~</w:t>
+      </w:r>
+      <w:r>
+        <w:rPr>
+          <w:rStyle w:val="TerminalChar"/>
+          <w:bdr w:val="single" w:sz="4" w:space="0" w:color="auto"/>
+        </w:rPr>
+        <w:t>/bin/*</w:t>
+      </w:r>
+    </w:p>
+    <w:p/>
+    <w:p>
+      <w:r>
+        <w:t>Copy the Raspberry pi config files to the etc folder</w:t>
+      </w:r>
+    </w:p>
+    <w:p>
+      <w:r>
+        <w:t xml:space="preserve">Run </w:t>
+      </w:r>
+      <w:r>
+        <w:rPr>
+          <w:rStyle w:val="TerminalChar"/>
+          <w:bdr w:val="single" w:sz="4" w:space="0" w:color="auto"/>
+        </w:rPr>
+        <w:t xml:space="preserve">sudo cp -r  </w:t>
+      </w:r>
+      <w:r>
+        <w:rPr>
+          <w:rStyle w:val="TerminalChar"/>
+          <w:bdr w:val="single" w:sz="4" w:space="0" w:color="auto"/>
+        </w:rPr>
+        <w:t>~</w:t>
+      </w:r>
+      <w:r>
+        <w:rPr>
+          <w:rStyle w:val="TerminalChar"/>
+          <w:bdr w:val="single" w:sz="4" w:space="0" w:color="auto"/>
+        </w:rPr>
+        <w:t>/raspberry-pi/etc/* /etc</w:t>
+      </w:r>
+    </w:p>
+    <w:p/>
+    <w:p>
+      <w:r>
+        <w:t>Reboot the Raspberry pi</w:t>
+      </w:r>
+    </w:p>
+    <w:p>
+      <w:r>
+        <w:t xml:space="preserve">Run </w:t>
+      </w:r>
+      <w:r>
+        <w:rPr>
+          <w:rStyle w:val="TerminalChar"/>
+          <w:bdr w:val="single" w:sz="4" w:space="0" w:color="auto"/>
+        </w:rPr>
+        <w:t>sudo reboot</w:t>
+      </w:r>
+    </w:p>
+    <w:p>
+      <w:pPr>
+        <w:pStyle w:val="Terminal"/>
+      </w:pPr>
+    </w:p>
+    <w:p>
+      <w:r>
+        <w:t>After the reboot a warning banner will appear at ssh logon.</w:t>
       </w:r>
     </w:p>
     <w:p>
       <w:pPr>
         <w:pStyle w:val="Heading2"/>
       </w:pPr>
-      <w:bookmarkStart w:id="44" w:name="_Toc42669894"/>
-      <w:bookmarkStart w:id="45" w:name="_Toc49413876"/>
-      <w:bookmarkStart w:id="46" w:name="_Toc151219968"/>
-      <w:r>
-        <w:t>Gunicorn for Python 3.x installation</w:t>
-      </w:r>
-      <w:bookmarkEnd w:id="44"/>
+      <w:bookmarkStart w:id="45" w:name="_Toc154747736"/>
+      <w:bookmarkStart w:id="46" w:name="_Toc154758137"/>
+      <w:bookmarkEnd w:id="40"/>
+      <w:bookmarkEnd w:id="41"/>
+      <w:r>
+        <w:lastRenderedPageBreak/>
+        <w:t>Nginx Configuration</w:t>
+      </w:r>
       <w:bookmarkEnd w:id="45"/>
       <w:bookmarkEnd w:id="46"/>
     </w:p>
     <w:p>
       <w:r>
+        <w:t xml:space="preserve">Change directory to </w:t>
+      </w:r>
+      <w:r>
+        <w:rPr>
+          <w:rStyle w:val="TerminalChar"/>
+        </w:rPr>
+        <w:t>/etc/nginx/sites-enabled/</w:t>
+      </w:r>
+    </w:p>
+    <w:p>
+      <w:r>
         <w:t xml:space="preserve">Run </w:t>
       </w:r>
       <w:r>
@@ -8278,175 +8412,120 @@
           <w:rStyle w:val="TerminalChar"/>
           <w:bdr w:val="single" w:sz="4" w:space="0" w:color="auto"/>
         </w:rPr>
-        <w:t>sudo apt install gunicorn3</w:t>
-      </w:r>
-    </w:p>
-    <w:p>
-      <w:pPr>
-        <w:jc w:val="left"/>
-      </w:pPr>
-    </w:p>
-    <w:p>
-      <w:pPr>
-        <w:jc w:val="left"/>
-      </w:pPr>
-      <w:r>
-        <w:t xml:space="preserve">Copy the GitHub file </w:t>
-      </w:r>
-    </w:p>
-    <w:p>
-      <w:pPr>
-        <w:jc w:val="left"/>
-      </w:pPr>
-      <w:r>
-        <w:rPr>
-          <w:rStyle w:val="TerminalChar"/>
-        </w:rPr>
-        <w:t>\raspberry-pi\home\</w:t>
-      </w:r>
-      <w:r>
-        <w:rPr>
-          <w:rStyle w:val="TerminalChar"/>
-        </w:rPr>
-        <w:t>tom</w:t>
-      </w:r>
-      <w:r>
-        <w:rPr>
-          <w:rStyle w:val="TerminalChar"/>
-        </w:rPr>
-        <w:t>pi</w:t>
-      </w:r>
-      <w:r>
-        <w:rPr>
-          <w:rStyle w:val="TerminalChar"/>
-        </w:rPr>
-        <w:t>\etc\systemd\system\gunicorn.service</w:t>
-      </w:r>
-    </w:p>
-    <w:p>
-      <w:pPr>
-        <w:rPr>
-          <w:lang w:val="nb-NO"/>
-        </w:rPr>
-      </w:pPr>
-      <w:r>
-        <w:rPr>
-          <w:lang w:val="nb-NO"/>
-        </w:rPr>
-        <w:t>to</w:t>
-      </w:r>
-    </w:p>
-    <w:p>
-      <w:pPr>
-        <w:pStyle w:val="Terminal"/>
-        <w:rPr>
-          <w:lang w:val="nb-NO"/>
-        </w:rPr>
-      </w:pPr>
-      <w:r>
-        <w:rPr>
-          <w:lang w:val="nb-NO"/>
-        </w:rPr>
-        <w:t>/etc/system</w:t>
-      </w:r>
-      <w:r>
-        <w:rPr>
-          <w:lang w:val="nb-NO"/>
-        </w:rPr>
-        <w:t>d</w:t>
-      </w:r>
-      <w:r>
-        <w:rPr>
-          <w:lang w:val="nb-NO"/>
-        </w:rPr>
-        <w:t>/system/gunicorn.service</w:t>
-      </w:r>
-    </w:p>
-    <w:p>
-      <w:pPr>
-        <w:rPr>
-          <w:lang w:val="nb-NO"/>
-        </w:rPr>
-      </w:pPr>
-    </w:p>
-    <w:p>
-      <w:pPr>
-        <w:rPr>
-          <w:lang w:val="nb-NO"/>
-        </w:rPr>
-      </w:pPr>
-      <w:r>
-        <w:rPr>
-          <w:lang w:val="nb-NO"/>
-        </w:rPr>
-        <w:t xml:space="preserve">Run </w:t>
-      </w:r>
-      <w:r>
+        <w:t>sudo rm default</w:t>
+      </w:r>
+    </w:p>
+    <w:p>
+      <w:pPr>
         <w:rPr>
           <w:rStyle w:val="TerminalChar"/>
           <w:bdr w:val="single" w:sz="4" w:space="0" w:color="auto"/>
-          <w:lang w:val="nb-NO"/>
-        </w:rPr>
-        <w:t>sudo systemctl enable gunicorn</w:t>
-      </w:r>
-    </w:p>
-    <w:p>
-      <w:pPr>
-        <w:rPr>
-          <w:lang w:val="nb-NO"/>
-        </w:rPr>
-      </w:pPr>
-    </w:p>
-    <w:p>
-      <w:pPr>
-        <w:rPr>
-          <w:lang w:val="nb-NO"/>
-        </w:rPr>
-      </w:pPr>
-      <w:r>
-        <w:rPr>
-          <w:lang w:val="nb-NO"/>
-        </w:rPr>
+        </w:rPr>
+      </w:pPr>
+      <w:r>
         <w:t xml:space="preserve">Run </w:t>
       </w:r>
       <w:r>
         <w:rPr>
           <w:rStyle w:val="TerminalChar"/>
           <w:bdr w:val="single" w:sz="4" w:space="0" w:color="auto"/>
-          <w:lang w:val="nb-NO"/>
+        </w:rPr>
+        <w:t>sudo ln -s /etc/nginx/sites-available/</w:t>
+      </w:r>
+      <w:r>
+        <w:rPr>
+          <w:rStyle w:val="TerminalChar"/>
+          <w:bdr w:val="single" w:sz="4" w:space="0" w:color="auto"/>
+        </w:rPr>
+        <w:t>tombola</w:t>
+      </w:r>
+    </w:p>
+    <w:p>
+      <w:pPr>
+        <w:pStyle w:val="Heading2"/>
+      </w:pPr>
+      <w:bookmarkStart w:id="47" w:name="_Toc42669894"/>
+      <w:bookmarkStart w:id="48" w:name="_Toc49413876"/>
+      <w:bookmarkStart w:id="49" w:name="_Toc154579296"/>
+      <w:bookmarkStart w:id="50" w:name="_Toc154747737"/>
+      <w:bookmarkStart w:id="51" w:name="_Toc154758138"/>
+      <w:r>
+        <w:t>Gunicorn for Python 3.x installation</w:t>
+      </w:r>
+      <w:bookmarkEnd w:id="47"/>
+      <w:bookmarkEnd w:id="48"/>
+      <w:bookmarkEnd w:id="49"/>
+      <w:bookmarkEnd w:id="50"/>
+      <w:bookmarkEnd w:id="51"/>
+    </w:p>
+    <w:p>
+      <w:r>
+        <w:t xml:space="preserve">Run </w:t>
+      </w:r>
+      <w:r>
+        <w:rPr>
+          <w:rStyle w:val="TerminalChar"/>
+          <w:bdr w:val="single" w:sz="4" w:space="0" w:color="auto"/>
+        </w:rPr>
+        <w:t>sudo apt install gunicorn3</w:t>
+      </w:r>
+    </w:p>
+    <w:p>
+      <w:r>
+        <w:t xml:space="preserve">Run </w:t>
+      </w:r>
+      <w:r>
+        <w:rPr>
+          <w:rStyle w:val="TerminalChar"/>
+          <w:bdr w:val="single" w:sz="4" w:space="0" w:color="auto"/>
+        </w:rPr>
+        <w:t>sudo systemctl enable gunicorn</w:t>
+      </w:r>
+    </w:p>
+    <w:p>
+      <w:r>
+        <w:t xml:space="preserve">Run </w:t>
+      </w:r>
+      <w:r>
+        <w:rPr>
+          <w:rStyle w:val="TerminalChar"/>
+          <w:bdr w:val="single" w:sz="4" w:space="0" w:color="auto"/>
         </w:rPr>
         <w:t>sudo systemctl start gunicorn</w:t>
       </w:r>
     </w:p>
-    <w:p>
-      <w:pPr>
-        <w:rPr>
-          <w:lang w:val="nb-NO"/>
-        </w:rPr>
-      </w:pPr>
-    </w:p>
-    <w:p>
-      <w:r>
-        <w:lastRenderedPageBreak/>
+    <w:p/>
+    <w:p>
+      <w:pPr>
+        <w:keepNext/>
+      </w:pPr>
+      <w:r>
+        <w:t>Reboot the Raspberry pi</w:t>
+      </w:r>
+    </w:p>
+    <w:p>
+      <w:r>
+        <w:t xml:space="preserve">Run </w:t>
+      </w:r>
+      <w:r>
+        <w:rPr>
+          <w:rStyle w:val="TerminalChar"/>
+          <w:bdr w:val="single" w:sz="4" w:space="0" w:color="auto"/>
+        </w:rPr>
+        <w:t>sudo reboot</w:t>
+      </w:r>
+    </w:p>
+    <w:p/>
+    <w:p/>
+    <w:p>
+      <w:r>
         <w:t xml:space="preserve">If flask is installed, the python files are in the </w:t>
       </w:r>
       <w:r>
         <w:rPr>
           <w:rStyle w:val="TerminalChar"/>
         </w:rPr>
-        <w:t>/home/</w:t>
-      </w:r>
-      <w:r>
-        <w:rPr>
-          <w:rStyle w:val="TerminalChar"/>
-        </w:rPr>
-        <w:t>tom</w:t>
-      </w:r>
-      <w:r>
-        <w:rPr>
-          <w:rStyle w:val="TerminalChar"/>
-        </w:rPr>
-        <w:t>pi</w:t>
+        <w:t>/home/pi</w:t>
       </w:r>
       <w:r>
         <w:t xml:space="preserve"> directory, gunicorn3 is installed and configured and nginx is installed and configured the web service should be running and the site will be accessible on http://</w:t>
@@ -8511,7 +8590,7 @@
         <w:pStyle w:val="EndNoteBibliography"/>
         <w:ind w:left="720" w:hanging="720"/>
       </w:pPr>
-      <w:bookmarkStart w:id="47" w:name="_ENREF_1"/>
+      <w:bookmarkStart w:id="52" w:name="_ENREF_1"/>
       <w:r>
         <w:t xml:space="preserve">Berg, J. (2023) </w:t>
       </w:r>
@@ -8524,7 +8603,7 @@
       <w:r>
         <w:t xml:space="preserve"> The MinimalModbus Developers. Available online: </w:t>
       </w:r>
-      <w:hyperlink r:id="rId16" w:history="1">
+      <w:hyperlink r:id="rId15" w:history="1">
         <w:r>
           <w:rPr>
             <w:rStyle w:val="Hyperlink"/>
@@ -8536,14 +8615,14 @@
       <w:r>
         <w:t xml:space="preserve"> [Accessed.</w:t>
       </w:r>
-      <w:bookmarkEnd w:id="47"/>
+      <w:bookmarkEnd w:id="52"/>
     </w:p>
     <w:p>
       <w:pPr>
         <w:pStyle w:val="EndNoteBibliography"/>
         <w:ind w:left="720" w:hanging="720"/>
       </w:pPr>
-      <w:bookmarkStart w:id="48" w:name="_ENREF_2"/>
+      <w:bookmarkStart w:id="53" w:name="_ENREF_2"/>
       <w:r>
         <w:t xml:space="preserve">Chesneau, B. (2020) </w:t>
       </w:r>
@@ -8556,7 +8635,7 @@
       <w:r>
         <w:t xml:space="preserve">. Available online: </w:t>
       </w:r>
-      <w:hyperlink r:id="rId17" w:history="1">
+      <w:hyperlink r:id="rId16" w:history="1">
         <w:r>
           <w:rPr>
             <w:rStyle w:val="Hyperlink"/>
@@ -8568,14 +8647,14 @@
       <w:r>
         <w:t xml:space="preserve"> [Accessed 2020].</w:t>
       </w:r>
-      <w:bookmarkEnd w:id="48"/>
+      <w:bookmarkEnd w:id="53"/>
     </w:p>
     <w:p>
       <w:pPr>
         <w:pStyle w:val="EndNoteBibliography"/>
         <w:ind w:left="720" w:hanging="720"/>
       </w:pPr>
-      <w:bookmarkStart w:id="49" w:name="_ENREF_3"/>
+      <w:bookmarkStart w:id="54" w:name="_ENREF_3"/>
       <w:r>
         <w:t xml:space="preserve">Kong Inc (2023) </w:t>
       </w:r>
@@ -8588,7 +8667,7 @@
       <w:r>
         <w:t xml:space="preserve"> Kong Inc. Available online: </w:t>
       </w:r>
-      <w:hyperlink r:id="rId18" w:history="1">
+      <w:hyperlink r:id="rId17" w:history="1">
         <w:r>
           <w:rPr>
             <w:rStyle w:val="Hyperlink"/>
@@ -8600,14 +8679,14 @@
       <w:r>
         <w:t xml:space="preserve"> [Accessed.</w:t>
       </w:r>
-      <w:bookmarkEnd w:id="49"/>
+      <w:bookmarkEnd w:id="54"/>
     </w:p>
     <w:p>
       <w:pPr>
         <w:pStyle w:val="EndNoteBibliography"/>
         <w:ind w:left="720" w:hanging="720"/>
       </w:pPr>
-      <w:bookmarkStart w:id="50" w:name="_ENREF_4"/>
+      <w:bookmarkStart w:id="55" w:name="_ENREF_4"/>
       <w:r>
         <w:t xml:space="preserve">Modbus Organisation (2012) </w:t>
       </w:r>
@@ -8620,7 +8699,7 @@
       <w:r>
         <w:t xml:space="preserve">, 2012. Available online: </w:t>
       </w:r>
-      <w:hyperlink r:id="rId19" w:history="1">
+      <w:hyperlink r:id="rId18" w:history="1">
         <w:r>
           <w:rPr>
             <w:rStyle w:val="Hyperlink"/>
@@ -8632,14 +8711,14 @@
       <w:r>
         <w:t>.</w:t>
       </w:r>
-      <w:bookmarkEnd w:id="50"/>
+      <w:bookmarkEnd w:id="55"/>
     </w:p>
     <w:p>
       <w:pPr>
         <w:pStyle w:val="EndNoteBibliography"/>
         <w:ind w:left="720" w:hanging="720"/>
       </w:pPr>
-      <w:bookmarkStart w:id="51" w:name="_ENREF_5"/>
+      <w:bookmarkStart w:id="56" w:name="_ENREF_5"/>
       <w:r>
         <w:t xml:space="preserve">Peng, D., Cao, L. &amp; Xu, W. (2011) Using JSON for data exchanging in web service applications. </w:t>
       </w:r>
@@ -8652,14 +8731,14 @@
       <w:r>
         <w:t>, 7(16), 5883-5890.</w:t>
       </w:r>
-      <w:bookmarkEnd w:id="51"/>
+      <w:bookmarkEnd w:id="56"/>
     </w:p>
     <w:p>
       <w:pPr>
         <w:pStyle w:val="EndNoteBibliography"/>
         <w:ind w:left="720" w:hanging="720"/>
       </w:pPr>
-      <w:bookmarkStart w:id="52" w:name="_ENREF_6"/>
+      <w:bookmarkStart w:id="57" w:name="_ENREF_6"/>
       <w:r>
         <w:t xml:space="preserve">Postman (2020) </w:t>
       </w:r>
@@ -8672,7 +8751,7 @@
       <w:r>
         <w:t xml:space="preserve"> Postman, Inc. Available online: </w:t>
       </w:r>
-      <w:hyperlink r:id="rId20" w:history="1">
+      <w:hyperlink r:id="rId19" w:history="1">
         <w:r>
           <w:rPr>
             <w:rStyle w:val="Hyperlink"/>
@@ -8684,14 +8763,14 @@
       <w:r>
         <w:t xml:space="preserve"> [Accessed 2020].</w:t>
       </w:r>
-      <w:bookmarkEnd w:id="52"/>
+      <w:bookmarkEnd w:id="57"/>
     </w:p>
     <w:p>
       <w:pPr>
         <w:pStyle w:val="EndNoteBibliography"/>
         <w:ind w:left="720" w:hanging="720"/>
       </w:pPr>
-      <w:bookmarkStart w:id="53" w:name="_ENREF_7"/>
+      <w:bookmarkStart w:id="58" w:name="_ENREF_7"/>
       <w:r>
         <w:t xml:space="preserve">Python Software Foundation (2023) </w:t>
       </w:r>
@@ -8704,7 +8783,7 @@
       <w:r>
         <w:t xml:space="preserve">. Online. Available online: </w:t>
       </w:r>
-      <w:hyperlink r:id="rId21" w:history="1">
+      <w:hyperlink r:id="rId20" w:history="1">
         <w:r>
           <w:rPr>
             <w:rStyle w:val="Hyperlink"/>
@@ -8716,14 +8795,14 @@
       <w:r>
         <w:t xml:space="preserve"> [Accessed March 2023].</w:t>
       </w:r>
-      <w:bookmarkEnd w:id="53"/>
+      <w:bookmarkEnd w:id="58"/>
     </w:p>
     <w:p>
       <w:pPr>
         <w:pStyle w:val="EndNoteBibliography"/>
         <w:ind w:left="720" w:hanging="720"/>
       </w:pPr>
-      <w:bookmarkStart w:id="54" w:name="_ENREF_8"/>
+      <w:bookmarkStart w:id="59" w:name="_ENREF_8"/>
       <w:r>
         <w:t xml:space="preserve">Raspberry PI Foundation (2020) </w:t>
       </w:r>
@@ -8736,7 +8815,7 @@
       <w:r>
         <w:t xml:space="preserve">. Available online: </w:t>
       </w:r>
-      <w:hyperlink r:id="rId22" w:history="1">
+      <w:hyperlink r:id="rId21" w:history="1">
         <w:r>
           <w:rPr>
             <w:rStyle w:val="Hyperlink"/>
@@ -8748,14 +8827,14 @@
       <w:r>
         <w:t xml:space="preserve"> [Accessed July 2020].</w:t>
       </w:r>
-      <w:bookmarkEnd w:id="54"/>
+      <w:bookmarkEnd w:id="59"/>
     </w:p>
     <w:p>
       <w:pPr>
         <w:pStyle w:val="EndNoteBibliography"/>
         <w:ind w:left="720" w:hanging="720"/>
       </w:pPr>
-      <w:bookmarkStart w:id="55" w:name="_ENREF_9"/>
+      <w:bookmarkStart w:id="60" w:name="_ENREF_9"/>
       <w:r>
         <w:t xml:space="preserve">Relan, K. (2019) Deploying Flask Applications, </w:t>
       </w:r>
@@ -8768,14 +8847,14 @@
       <w:r>
         <w:t>. Berkeley, CA: Apress, 159-182.</w:t>
       </w:r>
-      <w:bookmarkEnd w:id="55"/>
+      <w:bookmarkEnd w:id="60"/>
     </w:p>
     <w:p>
       <w:pPr>
         <w:pStyle w:val="EndNoteBibliography"/>
         <w:ind w:left="720" w:hanging="720"/>
       </w:pPr>
-      <w:bookmarkStart w:id="56" w:name="_ENREF_10"/>
+      <w:bookmarkStart w:id="61" w:name="_ENREF_10"/>
       <w:r>
         <w:t xml:space="preserve">Siemens (2023) </w:t>
       </w:r>
@@ -8788,7 +8867,7 @@
       <w:r>
         <w:t xml:space="preserve">, 2023. Available online: </w:t>
       </w:r>
-      <w:hyperlink r:id="rId23" w:history="1">
+      <w:hyperlink r:id="rId22" w:history="1">
         <w:r>
           <w:rPr>
             <w:rStyle w:val="Hyperlink"/>
@@ -8800,14 +8879,14 @@
       <w:r>
         <w:t>.</w:t>
       </w:r>
-      <w:bookmarkEnd w:id="56"/>
+      <w:bookmarkEnd w:id="61"/>
     </w:p>
     <w:p>
       <w:pPr>
         <w:pStyle w:val="EndNoteBibliography"/>
         <w:ind w:left="720" w:hanging="720"/>
       </w:pPr>
-      <w:bookmarkStart w:id="57" w:name="_ENREF_11"/>
+      <w:bookmarkStart w:id="62" w:name="_ENREF_11"/>
       <w:r>
         <w:t xml:space="preserve">Software in the Public Interest (2020) </w:t>
       </w:r>
@@ -8820,7 +8899,7 @@
       <w:r>
         <w:t xml:space="preserve">, 2020. Available online: </w:t>
       </w:r>
-      <w:hyperlink r:id="rId24" w:history="1">
+      <w:hyperlink r:id="rId23" w:history="1">
         <w:r>
           <w:rPr>
             <w:rStyle w:val="Hyperlink"/>
@@ -8832,14 +8911,14 @@
       <w:r>
         <w:t>.</w:t>
       </w:r>
-      <w:bookmarkEnd w:id="57"/>
+      <w:bookmarkEnd w:id="62"/>
     </w:p>
     <w:p>
       <w:pPr>
         <w:pStyle w:val="EndNoteBibliography"/>
         <w:ind w:left="720" w:hanging="720"/>
       </w:pPr>
-      <w:bookmarkStart w:id="58" w:name="_ENREF_12"/>
+      <w:bookmarkStart w:id="63" w:name="_ENREF_12"/>
       <w:r>
         <w:t xml:space="preserve">Sysoev, I. (2020) </w:t>
       </w:r>
@@ -8852,7 +8931,7 @@
       <w:r>
         <w:t xml:space="preserve">. Available online: </w:t>
       </w:r>
-      <w:hyperlink r:id="rId25" w:history="1">
+      <w:hyperlink r:id="rId24" w:history="1">
         <w:r>
           <w:rPr>
             <w:rStyle w:val="Hyperlink"/>
@@ -8864,14 +8943,14 @@
       <w:r>
         <w:t xml:space="preserve"> [Accessed 2020].</w:t>
       </w:r>
-      <w:bookmarkEnd w:id="58"/>
+      <w:bookmarkEnd w:id="63"/>
     </w:p>
     <w:p>
       <w:pPr>
         <w:pStyle w:val="EndNoteBibliography"/>
         <w:ind w:left="720" w:hanging="720"/>
       </w:pPr>
-      <w:bookmarkStart w:id="59" w:name="_ENREF_13"/>
+      <w:bookmarkStart w:id="64" w:name="_ENREF_13"/>
       <w:r>
         <w:t xml:space="preserve">The Pallets Project (2020) </w:t>
       </w:r>
@@ -8884,7 +8963,7 @@
       <w:r>
         <w:t xml:space="preserve">. Available online: </w:t>
       </w:r>
-      <w:hyperlink r:id="rId26" w:history="1">
+      <w:hyperlink r:id="rId25" w:history="1">
         <w:r>
           <w:rPr>
             <w:rStyle w:val="Hyperlink"/>
@@ -8896,14 +8975,14 @@
       <w:r>
         <w:t xml:space="preserve"> [Accessed 2020].</w:t>
       </w:r>
-      <w:bookmarkEnd w:id="59"/>
+      <w:bookmarkEnd w:id="64"/>
     </w:p>
     <w:p>
       <w:pPr>
         <w:pStyle w:val="EndNoteBibliography"/>
         <w:ind w:left="720" w:hanging="720"/>
       </w:pPr>
-      <w:bookmarkStart w:id="60" w:name="_ENREF_14"/>
+      <w:bookmarkStart w:id="65" w:name="_ENREF_14"/>
       <w:r>
         <w:t xml:space="preserve">TIA (1998) </w:t>
       </w:r>
@@ -8916,14 +8995,14 @@
       <w:r>
         <w:t>Telecommunications Industry Association.</w:t>
       </w:r>
-      <w:bookmarkEnd w:id="60"/>
+      <w:bookmarkEnd w:id="65"/>
     </w:p>
     <w:p>
       <w:pPr>
         <w:pStyle w:val="EndNoteBibliography"/>
         <w:ind w:left="720" w:hanging="720"/>
       </w:pPr>
-      <w:bookmarkStart w:id="61" w:name="_ENREF_15"/>
+      <w:bookmarkStart w:id="66" w:name="_ENREF_15"/>
       <w:r>
         <w:t xml:space="preserve">Twinn, G. (2023) Combining low-cost single board computers with open-source software to control noble gas extraction lines. </w:t>
       </w:r>
@@ -8936,7 +9015,7 @@
       <w:r>
         <w:t xml:space="preserve">, 10, 101974, DOI: </w:t>
       </w:r>
-      <w:hyperlink r:id="rId27" w:history="1">
+      <w:hyperlink r:id="rId26" w:history="1">
         <w:r>
           <w:rPr>
             <w:rStyle w:val="Hyperlink"/>
@@ -8948,7 +9027,7 @@
       <w:r>
         <w:t>.</w:t>
       </w:r>
-      <w:bookmarkEnd w:id="61"/>
+      <w:bookmarkEnd w:id="66"/>
     </w:p>
     <w:p>
       <w:r>
@@ -8956,12 +9035,12 @@
       </w:r>
     </w:p>
     <w:sectPr>
-      <w:headerReference w:type="even" r:id="rId28"/>
-      <w:headerReference w:type="default" r:id="rId29"/>
-      <w:footerReference w:type="even" r:id="rId30"/>
-      <w:footerReference w:type="default" r:id="rId31"/>
-      <w:headerReference w:type="first" r:id="rId32"/>
-      <w:footerReference w:type="first" r:id="rId33"/>
+      <w:headerReference w:type="even" r:id="rId27"/>
+      <w:headerReference w:type="default" r:id="rId28"/>
+      <w:footerReference w:type="even" r:id="rId29"/>
+      <w:footerReference w:type="default" r:id="rId30"/>
+      <w:headerReference w:type="first" r:id="rId31"/>
+      <w:footerReference w:type="first" r:id="rId32"/>
       <w:pgSz w:w="11906" w:h="16838" w:code="9"/>
       <w:pgMar w:top="1440" w:right="1440" w:bottom="1440" w:left="1440" w:header="706" w:footer="706" w:gutter="0"/>
       <w:cols w:space="708"/>
@@ -10627,6 +10706,119 @@
     </w:lvl>
   </w:abstractNum>
   <w:abstractNum w:abstractNumId="21" w15:restartNumberingAfterBreak="0">
+    <w:nsid w:val="2DF71F88"/>
+    <w:multiLevelType w:val="hybridMultilevel"/>
+    <w:tmpl w:val="984C0688"/>
+    <w:lvl w:ilvl="0" w:tplc="08090001">
+      <w:start w:val="1"/>
+      <w:numFmt w:val="bullet"/>
+      <w:lvlText w:val=""/>
+      <w:lvlJc w:val="left"/>
+      <w:pPr>
+        <w:ind w:left="720" w:hanging="360"/>
+      </w:pPr>
+      <w:rPr>
+        <w:rFonts w:ascii="Symbol" w:hAnsi="Symbol" w:hint="default"/>
+      </w:rPr>
+    </w:lvl>
+    <w:lvl w:ilvl="1" w:tplc="08090003" w:tentative="1">
+      <w:start w:val="1"/>
+      <w:numFmt w:val="bullet"/>
+      <w:lvlText w:val="o"/>
+      <w:lvlJc w:val="left"/>
+      <w:pPr>
+        <w:ind w:left="1440" w:hanging="360"/>
+      </w:pPr>
+      <w:rPr>
+        <w:rFonts w:ascii="Courier New" w:hAnsi="Courier New" w:cs="Courier New" w:hint="default"/>
+      </w:rPr>
+    </w:lvl>
+    <w:lvl w:ilvl="2" w:tplc="08090005" w:tentative="1">
+      <w:start w:val="1"/>
+      <w:numFmt w:val="bullet"/>
+      <w:lvlText w:val=""/>
+      <w:lvlJc w:val="left"/>
+      <w:pPr>
+        <w:ind w:left="2160" w:hanging="360"/>
+      </w:pPr>
+      <w:rPr>
+        <w:rFonts w:ascii="Wingdings" w:hAnsi="Wingdings" w:hint="default"/>
+      </w:rPr>
+    </w:lvl>
+    <w:lvl w:ilvl="3" w:tplc="08090001" w:tentative="1">
+      <w:start w:val="1"/>
+      <w:numFmt w:val="bullet"/>
+      <w:lvlText w:val=""/>
+      <w:lvlJc w:val="left"/>
+      <w:pPr>
+        <w:ind w:left="2880" w:hanging="360"/>
+      </w:pPr>
+      <w:rPr>
+        <w:rFonts w:ascii="Symbol" w:hAnsi="Symbol" w:hint="default"/>
+      </w:rPr>
+    </w:lvl>
+    <w:lvl w:ilvl="4" w:tplc="08090003" w:tentative="1">
+      <w:start w:val="1"/>
+      <w:numFmt w:val="bullet"/>
+      <w:lvlText w:val="o"/>
+      <w:lvlJc w:val="left"/>
+      <w:pPr>
+        <w:ind w:left="3600" w:hanging="360"/>
+      </w:pPr>
+      <w:rPr>
+        <w:rFonts w:ascii="Courier New" w:hAnsi="Courier New" w:cs="Courier New" w:hint="default"/>
+      </w:rPr>
+    </w:lvl>
+    <w:lvl w:ilvl="5" w:tplc="08090005" w:tentative="1">
+      <w:start w:val="1"/>
+      <w:numFmt w:val="bullet"/>
+      <w:lvlText w:val=""/>
+      <w:lvlJc w:val="left"/>
+      <w:pPr>
+        <w:ind w:left="4320" w:hanging="360"/>
+      </w:pPr>
+      <w:rPr>
+        <w:rFonts w:ascii="Wingdings" w:hAnsi="Wingdings" w:hint="default"/>
+      </w:rPr>
+    </w:lvl>
+    <w:lvl w:ilvl="6" w:tplc="08090001" w:tentative="1">
+      <w:start w:val="1"/>
+      <w:numFmt w:val="bullet"/>
+      <w:lvlText w:val=""/>
+      <w:lvlJc w:val="left"/>
+      <w:pPr>
+        <w:ind w:left="5040" w:hanging="360"/>
+      </w:pPr>
+      <w:rPr>
+        <w:rFonts w:ascii="Symbol" w:hAnsi="Symbol" w:hint="default"/>
+      </w:rPr>
+    </w:lvl>
+    <w:lvl w:ilvl="7" w:tplc="08090003" w:tentative="1">
+      <w:start w:val="1"/>
+      <w:numFmt w:val="bullet"/>
+      <w:lvlText w:val="o"/>
+      <w:lvlJc w:val="left"/>
+      <w:pPr>
+        <w:ind w:left="5760" w:hanging="360"/>
+      </w:pPr>
+      <w:rPr>
+        <w:rFonts w:ascii="Courier New" w:hAnsi="Courier New" w:cs="Courier New" w:hint="default"/>
+      </w:rPr>
+    </w:lvl>
+    <w:lvl w:ilvl="8" w:tplc="08090005" w:tentative="1">
+      <w:start w:val="1"/>
+      <w:numFmt w:val="bullet"/>
+      <w:lvlText w:val=""/>
+      <w:lvlJc w:val="left"/>
+      <w:pPr>
+        <w:ind w:left="6480" w:hanging="360"/>
+      </w:pPr>
+      <w:rPr>
+        <w:rFonts w:ascii="Wingdings" w:hAnsi="Wingdings" w:hint="default"/>
+      </w:rPr>
+    </w:lvl>
+  </w:abstractNum>
+  <w:abstractNum w:abstractNumId="22" w15:restartNumberingAfterBreak="0">
     <w:nsid w:val="2F4E7BD7"/>
     <w:multiLevelType w:val="hybridMultilevel"/>
     <w:tmpl w:val="946438F2"/>
@@ -10712,7 +10904,7 @@
       </w:pPr>
     </w:lvl>
   </w:abstractNum>
-  <w:abstractNum w:abstractNumId="22" w15:restartNumberingAfterBreak="0">
+  <w:abstractNum w:abstractNumId="23" w15:restartNumberingAfterBreak="0">
     <w:nsid w:val="33E92F81"/>
     <w:multiLevelType w:val="hybridMultilevel"/>
     <w:tmpl w:val="348E98B8"/>
@@ -10798,7 +10990,7 @@
       </w:pPr>
     </w:lvl>
   </w:abstractNum>
-  <w:abstractNum w:abstractNumId="23" w15:restartNumberingAfterBreak="0">
+  <w:abstractNum w:abstractNumId="24" w15:restartNumberingAfterBreak="0">
     <w:nsid w:val="3CEB520C"/>
     <w:multiLevelType w:val="hybridMultilevel"/>
     <w:tmpl w:val="BF6AC0B6"/>
@@ -10884,7 +11076,7 @@
       </w:pPr>
     </w:lvl>
   </w:abstractNum>
-  <w:abstractNum w:abstractNumId="24" w15:restartNumberingAfterBreak="0">
+  <w:abstractNum w:abstractNumId="25" w15:restartNumberingAfterBreak="0">
     <w:nsid w:val="439C0AD8"/>
     <w:multiLevelType w:val="multilevel"/>
     <w:tmpl w:val="5EAEB03C"/>
@@ -11033,7 +11225,7 @@
       </w:rPr>
     </w:lvl>
   </w:abstractNum>
-  <w:abstractNum w:abstractNumId="25" w15:restartNumberingAfterBreak="0">
+  <w:abstractNum w:abstractNumId="26" w15:restartNumberingAfterBreak="0">
     <w:nsid w:val="469507C9"/>
     <w:multiLevelType w:val="hybridMultilevel"/>
     <w:tmpl w:val="C26099BE"/>
@@ -11146,7 +11338,7 @@
       </w:rPr>
     </w:lvl>
   </w:abstractNum>
-  <w:abstractNum w:abstractNumId="26" w15:restartNumberingAfterBreak="0">
+  <w:abstractNum w:abstractNumId="27" w15:restartNumberingAfterBreak="0">
     <w:nsid w:val="483F4C02"/>
     <w:multiLevelType w:val="hybridMultilevel"/>
     <w:tmpl w:val="04B281AE"/>
@@ -11235,7 +11427,7 @@
       </w:pPr>
     </w:lvl>
   </w:abstractNum>
-  <w:abstractNum w:abstractNumId="27" w15:restartNumberingAfterBreak="0">
+  <w:abstractNum w:abstractNumId="28" w15:restartNumberingAfterBreak="0">
     <w:nsid w:val="4A9D1EFA"/>
     <w:multiLevelType w:val="hybridMultilevel"/>
     <w:tmpl w:val="3DF41450"/>
@@ -11321,7 +11513,7 @@
       </w:pPr>
     </w:lvl>
   </w:abstractNum>
-  <w:abstractNum w:abstractNumId="28" w15:restartNumberingAfterBreak="0">
+  <w:abstractNum w:abstractNumId="29" w15:restartNumberingAfterBreak="0">
     <w:nsid w:val="4E140972"/>
     <w:multiLevelType w:val="hybridMultilevel"/>
     <w:tmpl w:val="4C3E5A84"/>
@@ -11437,7 +11629,7 @@
       </w:rPr>
     </w:lvl>
   </w:abstractNum>
-  <w:abstractNum w:abstractNumId="29" w15:restartNumberingAfterBreak="0">
+  <w:abstractNum w:abstractNumId="30" w15:restartNumberingAfterBreak="0">
     <w:nsid w:val="4E710B11"/>
     <w:multiLevelType w:val="multilevel"/>
     <w:tmpl w:val="89284840"/>
@@ -11586,7 +11778,7 @@
       </w:rPr>
     </w:lvl>
   </w:abstractNum>
-  <w:abstractNum w:abstractNumId="30" w15:restartNumberingAfterBreak="0">
+  <w:abstractNum w:abstractNumId="31" w15:restartNumberingAfterBreak="0">
     <w:nsid w:val="513E7BE3"/>
     <w:multiLevelType w:val="hybridMultilevel"/>
     <w:tmpl w:val="2878FADE"/>
@@ -11672,7 +11864,7 @@
       </w:pPr>
     </w:lvl>
   </w:abstractNum>
-  <w:abstractNum w:abstractNumId="31" w15:restartNumberingAfterBreak="0">
+  <w:abstractNum w:abstractNumId="32" w15:restartNumberingAfterBreak="0">
     <w:nsid w:val="53331A14"/>
     <w:multiLevelType w:val="hybridMultilevel"/>
     <w:tmpl w:val="3F4A7A78"/>
@@ -11785,7 +11977,7 @@
       </w:rPr>
     </w:lvl>
   </w:abstractNum>
-  <w:abstractNum w:abstractNumId="32" w15:restartNumberingAfterBreak="0">
+  <w:abstractNum w:abstractNumId="33" w15:restartNumberingAfterBreak="0">
     <w:nsid w:val="54517CFD"/>
     <w:multiLevelType w:val="hybridMultilevel"/>
     <w:tmpl w:val="0DA4AB72"/>
@@ -11898,7 +12090,7 @@
       </w:rPr>
     </w:lvl>
   </w:abstractNum>
-  <w:abstractNum w:abstractNumId="33" w15:restartNumberingAfterBreak="0">
+  <w:abstractNum w:abstractNumId="34" w15:restartNumberingAfterBreak="0">
     <w:nsid w:val="62DD0BA6"/>
     <w:multiLevelType w:val="hybridMultilevel"/>
     <w:tmpl w:val="1608AD2E"/>
@@ -12011,7 +12203,7 @@
       </w:rPr>
     </w:lvl>
   </w:abstractNum>
-  <w:abstractNum w:abstractNumId="34" w15:restartNumberingAfterBreak="0">
+  <w:abstractNum w:abstractNumId="35" w15:restartNumberingAfterBreak="0">
     <w:nsid w:val="65E07DAB"/>
     <w:multiLevelType w:val="hybridMultilevel"/>
     <w:tmpl w:val="B5760926"/>
@@ -12097,7 +12289,7 @@
       </w:pPr>
     </w:lvl>
   </w:abstractNum>
-  <w:abstractNum w:abstractNumId="35" w15:restartNumberingAfterBreak="0">
+  <w:abstractNum w:abstractNumId="36" w15:restartNumberingAfterBreak="0">
     <w:nsid w:val="7A4B6DC2"/>
     <w:multiLevelType w:val="hybridMultilevel"/>
     <w:tmpl w:val="EC3A1EAE"/>
@@ -12186,7 +12378,7 @@
       </w:pPr>
     </w:lvl>
   </w:abstractNum>
-  <w:abstractNum w:abstractNumId="36" w15:restartNumberingAfterBreak="0">
+  <w:abstractNum w:abstractNumId="37" w15:restartNumberingAfterBreak="0">
     <w:nsid w:val="7CDD73CC"/>
     <w:multiLevelType w:val="hybridMultilevel"/>
     <w:tmpl w:val="6D20F1F8"/>
@@ -12303,16 +12495,16 @@
     <w:abstractNumId w:val="0"/>
   </w:num>
   <w:num w:numId="11" w16cid:durableId="534730559">
-    <w:abstractNumId w:val="28"/>
+    <w:abstractNumId w:val="29"/>
   </w:num>
   <w:num w:numId="12" w16cid:durableId="1066495072">
     <w:abstractNumId w:val="18"/>
   </w:num>
   <w:num w:numId="13" w16cid:durableId="279918439">
-    <w:abstractNumId w:val="36"/>
+    <w:abstractNumId w:val="37"/>
   </w:num>
   <w:num w:numId="14" w16cid:durableId="1336761914">
-    <w:abstractNumId w:val="22"/>
+    <w:abstractNumId w:val="23"/>
   </w:num>
   <w:num w:numId="15" w16cid:durableId="1465387450">
     <w:abstractNumId w:val="10"/>
@@ -12321,19 +12513,19 @@
     <w:abstractNumId w:val="16"/>
   </w:num>
   <w:num w:numId="17" w16cid:durableId="1359233684">
-    <w:abstractNumId w:val="27"/>
+    <w:abstractNumId w:val="28"/>
   </w:num>
   <w:num w:numId="18" w16cid:durableId="348138437">
-    <w:abstractNumId w:val="33"/>
+    <w:abstractNumId w:val="34"/>
   </w:num>
   <w:num w:numId="19" w16cid:durableId="808396327">
     <w:abstractNumId w:val="20"/>
   </w:num>
   <w:num w:numId="20" w16cid:durableId="43797244">
-    <w:abstractNumId w:val="26"/>
+    <w:abstractNumId w:val="27"/>
   </w:num>
   <w:num w:numId="21" w16cid:durableId="45107167">
-    <w:abstractNumId w:val="35"/>
+    <w:abstractNumId w:val="36"/>
   </w:num>
   <w:num w:numId="22" w16cid:durableId="1546020883">
     <w:abstractNumId w:val="13"/>
@@ -12345,10 +12537,10 @@
     <w:abstractNumId w:val="11"/>
   </w:num>
   <w:num w:numId="25" w16cid:durableId="127094542">
-    <w:abstractNumId w:val="24"/>
+    <w:abstractNumId w:val="25"/>
   </w:num>
   <w:num w:numId="26" w16cid:durableId="1245839810">
-    <w:abstractNumId w:val="29"/>
+    <w:abstractNumId w:val="30"/>
   </w:num>
   <w:num w:numId="27" w16cid:durableId="1597668194">
     <w:abstractNumId w:val="14"/>
@@ -12357,10 +12549,10 @@
     <w:abstractNumId w:val="15"/>
   </w:num>
   <w:num w:numId="29" w16cid:durableId="768084425">
-    <w:abstractNumId w:val="25"/>
+    <w:abstractNumId w:val="26"/>
   </w:num>
   <w:num w:numId="30" w16cid:durableId="1015377919">
-    <w:abstractNumId w:val="31"/>
+    <w:abstractNumId w:val="32"/>
   </w:num>
   <w:num w:numId="31" w16cid:durableId="279534470">
     <w:abstractNumId w:val="12"/>
@@ -12369,19 +12561,22 @@
     <w:abstractNumId w:val="19"/>
   </w:num>
   <w:num w:numId="33" w16cid:durableId="584538045">
-    <w:abstractNumId w:val="32"/>
+    <w:abstractNumId w:val="33"/>
   </w:num>
   <w:num w:numId="34" w16cid:durableId="2040037170">
-    <w:abstractNumId w:val="34"/>
+    <w:abstractNumId w:val="35"/>
   </w:num>
   <w:num w:numId="35" w16cid:durableId="794719390">
-    <w:abstractNumId w:val="21"/>
+    <w:abstractNumId w:val="22"/>
   </w:num>
   <w:num w:numId="36" w16cid:durableId="1658418405">
-    <w:abstractNumId w:val="30"/>
+    <w:abstractNumId w:val="31"/>
   </w:num>
   <w:num w:numId="37" w16cid:durableId="1715812723">
-    <w:abstractNumId w:val="23"/>
+    <w:abstractNumId w:val="24"/>
+  </w:num>
+  <w:num w:numId="38" w16cid:durableId="1904876539">
+    <w:abstractNumId w:val="21"/>
   </w:num>
   <w:numIdMacAtCleanup w:val="12"/>
 </w:numbering>
@@ -12989,7 +13184,6 @@
   <w:style w:type="character" w:default="1" w:styleId="DefaultParagraphFont">
     <w:name w:val="Default Paragraph Font"/>
     <w:uiPriority w:val="1"/>
-    <w:semiHidden/>
     <w:unhideWhenUsed/>
   </w:style>
   <w:style w:type="table" w:default="1" w:styleId="TableNormal">
@@ -15651,9 +15845,12 @@
 </file>
 
 <file path=customXml/item1.xml><?xml version="1.0" encoding="utf-8"?>
-<p:properties xmlns:p="http://schemas.microsoft.com/office/2006/metadata/properties" xmlns:xsi="http://www.w3.org/2001/XMLSchema-instance" xmlns:pc="http://schemas.microsoft.com/office/infopath/2007/PartnerControls">
-  <documentManagement/>
-</p:properties>
+<?mso-contentType ?>
+<FormTemplates xmlns="http://schemas.microsoft.com/sharepoint/v3/contenttype/forms">
+  <Display>DocumentLibraryForm</Display>
+  <Edit>DocumentLibraryForm</Edit>
+  <New>DocumentLibraryForm</New>
+</FormTemplates>
 </file>
 
 <file path=customXml/item2.xml><?xml version="1.0" encoding="utf-8"?>
@@ -15827,12 +16024,9 @@
 </file>
 
 <file path=customXml/item3.xml><?xml version="1.0" encoding="utf-8"?>
-<?mso-contentType ?>
-<FormTemplates xmlns="http://schemas.microsoft.com/sharepoint/v3/contenttype/forms">
-  <Display>DocumentLibraryForm</Display>
-  <Edit>DocumentLibraryForm</Edit>
-  <New>DocumentLibraryForm</New>
-</FormTemplates>
+<p:properties xmlns:p="http://schemas.microsoft.com/office/2006/metadata/properties" xmlns:xsi="http://www.w3.org/2001/XMLSchema-instance" xmlns:pc="http://schemas.microsoft.com/office/infopath/2007/PartnerControls">
+  <documentManagement/>
+</p:properties>
 </file>
 
 <file path=customXml/item4.xml><?xml version="1.0" encoding="utf-8"?>
@@ -15840,10 +16034,9 @@
 </file>
 
 <file path=customXml/itemProps1.xml><?xml version="1.0" encoding="utf-8"?>
-<ds:datastoreItem xmlns:ds="http://schemas.openxmlformats.org/officeDocument/2006/customXml" ds:itemID="{31494B04-38A1-41C4-A121-EC85404C6CA0}">
+<ds:datastoreItem xmlns:ds="http://schemas.openxmlformats.org/officeDocument/2006/customXml" ds:itemID="{F5338498-DC6E-4E87-863B-59BF1043B128}">
   <ds:schemaRefs>
-    <ds:schemaRef ds:uri="http://schemas.microsoft.com/office/2006/metadata/properties"/>
-    <ds:schemaRef ds:uri="http://schemas.microsoft.com/office/infopath/2007/PartnerControls"/>
+    <ds:schemaRef ds:uri="http://schemas.microsoft.com/sharepoint/v3/contenttype/forms"/>
   </ds:schemaRefs>
 </ds:datastoreItem>
 </file>
@@ -15867,9 +16060,10 @@
 </file>
 
 <file path=customXml/itemProps3.xml><?xml version="1.0" encoding="utf-8"?>
-<ds:datastoreItem xmlns:ds="http://schemas.openxmlformats.org/officeDocument/2006/customXml" ds:itemID="{F5338498-DC6E-4E87-863B-59BF1043B128}">
+<ds:datastoreItem xmlns:ds="http://schemas.openxmlformats.org/officeDocument/2006/customXml" ds:itemID="{31494B04-38A1-41C4-A121-EC85404C6CA0}">
   <ds:schemaRefs>
-    <ds:schemaRef ds:uri="http://schemas.microsoft.com/sharepoint/v3/contenttype/forms"/>
+    <ds:schemaRef ds:uri="http://schemas.microsoft.com/office/2006/metadata/properties"/>
+    <ds:schemaRef ds:uri="http://schemas.microsoft.com/office/infopath/2007/PartnerControls"/>
   </ds:schemaRefs>
 </ds:datastoreItem>
 </file>

</xml_diff>

<commit_message>
1.4.11 Code updates following pylint static code analysis
</commit_message>
<xml_diff>
--- a/docs/Tombola Functional Description.docx
+++ b/docs/Tombola Functional Description.docx
@@ -32,7 +32,7 @@
       <w:pPr>
         <w:pStyle w:val="Title"/>
       </w:pPr>
-      <w:bookmarkStart w:id="0" w:name="_Toc154758120"/>
+      <w:bookmarkStart w:id="0" w:name="_Toc154918882"/>
       <w:r>
         <w:t>Tombola</w:t>
       </w:r>
@@ -100,7 +100,7 @@
       <w:pPr>
         <w:pStyle w:val="Heading1"/>
       </w:pPr>
-      <w:bookmarkStart w:id="1" w:name="_Toc154758121"/>
+      <w:bookmarkStart w:id="1" w:name="_Toc154918883"/>
       <w:r>
         <w:lastRenderedPageBreak/>
         <w:t>Contents</w:t>
@@ -171,7 +171,7 @@
             </w:rPr>
             <w:fldChar w:fldCharType="separate"/>
           </w:r>
-          <w:hyperlink w:anchor="_Toc154758120" w:history="1">
+          <w:hyperlink w:anchor="_Toc154918882" w:history="1">
             <w:r>
               <w:rPr>
                 <w:rStyle w:val="Hyperlink"/>
@@ -198,7 +198,7 @@
                 <w:noProof/>
                 <w:webHidden/>
               </w:rPr>
-              <w:instrText xml:space="preserve"> PAGEREF _Toc154758120 \h </w:instrText>
+              <w:instrText xml:space="preserve"> PAGEREF _Toc154918882 \h </w:instrText>
             </w:r>
             <w:r>
               <w:rPr>
@@ -244,7 +244,7 @@
               <w14:ligatures w14:val="standardContextual"/>
             </w:rPr>
           </w:pPr>
-          <w:hyperlink w:anchor="_Toc154758121" w:history="1">
+          <w:hyperlink w:anchor="_Toc154918883" w:history="1">
             <w:r>
               <w:rPr>
                 <w:rStyle w:val="Hyperlink"/>
@@ -271,7 +271,7 @@
                 <w:noProof/>
                 <w:webHidden/>
               </w:rPr>
-              <w:instrText xml:space="preserve"> PAGEREF _Toc154758121 \h </w:instrText>
+              <w:instrText xml:space="preserve"> PAGEREF _Toc154918883 \h </w:instrText>
             </w:r>
             <w:r>
               <w:rPr>
@@ -314,7 +314,7 @@
               <w14:ligatures w14:val="standardContextual"/>
             </w:rPr>
           </w:pPr>
-          <w:hyperlink w:anchor="_Toc154758122" w:history="1">
+          <w:hyperlink w:anchor="_Toc154918884" w:history="1">
             <w:r>
               <w:rPr>
                 <w:rStyle w:val="Hyperlink"/>
@@ -341,7 +341,7 @@
                 <w:noProof/>
                 <w:webHidden/>
               </w:rPr>
-              <w:instrText xml:space="preserve"> PAGEREF _Toc154758122 \h </w:instrText>
+              <w:instrText xml:space="preserve"> PAGEREF _Toc154918884 \h </w:instrText>
             </w:r>
             <w:r>
               <w:rPr>
@@ -384,7 +384,7 @@
               <w14:ligatures w14:val="standardContextual"/>
             </w:rPr>
           </w:pPr>
-          <w:hyperlink w:anchor="_Toc154758123" w:history="1">
+          <w:hyperlink w:anchor="_Toc154918885" w:history="1">
             <w:r>
               <w:rPr>
                 <w:rStyle w:val="Hyperlink"/>
@@ -411,7 +411,7 @@
                 <w:noProof/>
                 <w:webHidden/>
               </w:rPr>
-              <w:instrText xml:space="preserve"> PAGEREF _Toc154758123 \h </w:instrText>
+              <w:instrText xml:space="preserve"> PAGEREF _Toc154918885 \h </w:instrText>
             </w:r>
             <w:r>
               <w:rPr>
@@ -457,7 +457,7 @@
               <w14:ligatures w14:val="standardContextual"/>
             </w:rPr>
           </w:pPr>
-          <w:hyperlink w:anchor="_Toc154758124" w:history="1">
+          <w:hyperlink w:anchor="_Toc154918886" w:history="1">
             <w:r>
               <w:rPr>
                 <w:rStyle w:val="Hyperlink"/>
@@ -484,7 +484,7 @@
                 <w:noProof/>
                 <w:webHidden/>
               </w:rPr>
-              <w:instrText xml:space="preserve"> PAGEREF _Toc154758124 \h </w:instrText>
+              <w:instrText xml:space="preserve"> PAGEREF _Toc154918886 \h </w:instrText>
             </w:r>
             <w:r>
               <w:rPr>
@@ -530,7 +530,7 @@
               <w14:ligatures w14:val="standardContextual"/>
             </w:rPr>
           </w:pPr>
-          <w:hyperlink w:anchor="_Toc154758125" w:history="1">
+          <w:hyperlink w:anchor="_Toc154918887" w:history="1">
             <w:r>
               <w:rPr>
                 <w:rStyle w:val="Hyperlink"/>
@@ -557,7 +557,7 @@
                 <w:noProof/>
                 <w:webHidden/>
               </w:rPr>
-              <w:instrText xml:space="preserve"> PAGEREF _Toc154758125 \h </w:instrText>
+              <w:instrText xml:space="preserve"> PAGEREF _Toc154918887 \h </w:instrText>
             </w:r>
             <w:r>
               <w:rPr>
@@ -603,7 +603,7 @@
               <w14:ligatures w14:val="standardContextual"/>
             </w:rPr>
           </w:pPr>
-          <w:hyperlink w:anchor="_Toc154758126" w:history="1">
+          <w:hyperlink w:anchor="_Toc154918888" w:history="1">
             <w:r>
               <w:rPr>
                 <w:rStyle w:val="Hyperlink"/>
@@ -631,7 +631,7 @@
                 <w:noProof/>
                 <w:webHidden/>
               </w:rPr>
-              <w:instrText xml:space="preserve"> PAGEREF _Toc154758126 \h </w:instrText>
+              <w:instrText xml:space="preserve"> PAGEREF _Toc154918888 \h </w:instrText>
             </w:r>
             <w:r>
               <w:rPr>
@@ -677,7 +677,7 @@
               <w14:ligatures w14:val="standardContextual"/>
             </w:rPr>
           </w:pPr>
-          <w:hyperlink w:anchor="_Toc154758127" w:history="1">
+          <w:hyperlink w:anchor="_Toc154918889" w:history="1">
             <w:r>
               <w:rPr>
                 <w:rStyle w:val="Hyperlink"/>
@@ -704,7 +704,7 @@
                 <w:noProof/>
                 <w:webHidden/>
               </w:rPr>
-              <w:instrText xml:space="preserve"> PAGEREF _Toc154758127 \h </w:instrText>
+              <w:instrText xml:space="preserve"> PAGEREF _Toc154918889 \h </w:instrText>
             </w:r>
             <w:r>
               <w:rPr>
@@ -750,7 +750,7 @@
               <w14:ligatures w14:val="standardContextual"/>
             </w:rPr>
           </w:pPr>
-          <w:hyperlink w:anchor="_Toc154758128" w:history="1">
+          <w:hyperlink w:anchor="_Toc154918890" w:history="1">
             <w:r>
               <w:rPr>
                 <w:rStyle w:val="Hyperlink"/>
@@ -777,7 +777,7 @@
                 <w:noProof/>
                 <w:webHidden/>
               </w:rPr>
-              <w:instrText xml:space="preserve"> PAGEREF _Toc154758128 \h </w:instrText>
+              <w:instrText xml:space="preserve"> PAGEREF _Toc154918890 \h </w:instrText>
             </w:r>
             <w:r>
               <w:rPr>
@@ -823,7 +823,7 @@
               <w14:ligatures w14:val="standardContextual"/>
             </w:rPr>
           </w:pPr>
-          <w:hyperlink w:anchor="_Toc154758129" w:history="1">
+          <w:hyperlink w:anchor="_Toc154918891" w:history="1">
             <w:r>
               <w:rPr>
                 <w:rStyle w:val="Hyperlink"/>
@@ -850,7 +850,7 @@
                 <w:noProof/>
                 <w:webHidden/>
               </w:rPr>
-              <w:instrText xml:space="preserve"> PAGEREF _Toc154758129 \h </w:instrText>
+              <w:instrText xml:space="preserve"> PAGEREF _Toc154918891 \h </w:instrText>
             </w:r>
             <w:r>
               <w:rPr>
@@ -893,7 +893,7 @@
               <w14:ligatures w14:val="standardContextual"/>
             </w:rPr>
           </w:pPr>
-          <w:hyperlink w:anchor="_Toc154758130" w:history="1">
+          <w:hyperlink w:anchor="_Toc154918892" w:history="1">
             <w:r>
               <w:rPr>
                 <w:rStyle w:val="Hyperlink"/>
@@ -920,7 +920,7 @@
                 <w:noProof/>
                 <w:webHidden/>
               </w:rPr>
-              <w:instrText xml:space="preserve"> PAGEREF _Toc154758130 \h </w:instrText>
+              <w:instrText xml:space="preserve"> PAGEREF _Toc154918892 \h </w:instrText>
             </w:r>
             <w:r>
               <w:rPr>
@@ -963,7 +963,7 @@
               <w14:ligatures w14:val="standardContextual"/>
             </w:rPr>
           </w:pPr>
-          <w:hyperlink w:anchor="_Toc154758131" w:history="1">
+          <w:hyperlink w:anchor="_Toc154918893" w:history="1">
             <w:r>
               <w:rPr>
                 <w:rStyle w:val="Hyperlink"/>
@@ -990,7 +990,7 @@
                 <w:noProof/>
                 <w:webHidden/>
               </w:rPr>
-              <w:instrText xml:space="preserve"> PAGEREF _Toc154758131 \h </w:instrText>
+              <w:instrText xml:space="preserve"> PAGEREF _Toc154918893 \h </w:instrText>
             </w:r>
             <w:r>
               <w:rPr>
@@ -1033,7 +1033,7 @@
               <w14:ligatures w14:val="standardContextual"/>
             </w:rPr>
           </w:pPr>
-          <w:hyperlink w:anchor="_Toc154758132" w:history="1">
+          <w:hyperlink w:anchor="_Toc154918894" w:history="1">
             <w:r>
               <w:rPr>
                 <w:rStyle w:val="Hyperlink"/>
@@ -1060,7 +1060,7 @@
                 <w:noProof/>
                 <w:webHidden/>
               </w:rPr>
-              <w:instrText xml:space="preserve"> PAGEREF _Toc154758132 \h </w:instrText>
+              <w:instrText xml:space="preserve"> PAGEREF _Toc154918894 \h </w:instrText>
             </w:r>
             <w:r>
               <w:rPr>
@@ -1103,7 +1103,7 @@
               <w14:ligatures w14:val="standardContextual"/>
             </w:rPr>
           </w:pPr>
-          <w:hyperlink w:anchor="_Toc154758133" w:history="1">
+          <w:hyperlink w:anchor="_Toc154918895" w:history="1">
             <w:r>
               <w:rPr>
                 <w:rStyle w:val="Hyperlink"/>
@@ -1130,7 +1130,7 @@
                 <w:noProof/>
                 <w:webHidden/>
               </w:rPr>
-              <w:instrText xml:space="preserve"> PAGEREF _Toc154758133 \h </w:instrText>
+              <w:instrText xml:space="preserve"> PAGEREF _Toc154918895 \h </w:instrText>
             </w:r>
             <w:r>
               <w:rPr>
@@ -1173,7 +1173,7 @@
               <w14:ligatures w14:val="standardContextual"/>
             </w:rPr>
           </w:pPr>
-          <w:hyperlink w:anchor="_Toc154758134" w:history="1">
+          <w:hyperlink w:anchor="_Toc154918896" w:history="1">
             <w:r>
               <w:rPr>
                 <w:rStyle w:val="Hyperlink"/>
@@ -1200,7 +1200,7 @@
                 <w:noProof/>
                 <w:webHidden/>
               </w:rPr>
-              <w:instrText xml:space="preserve"> PAGEREF _Toc154758134 \h </w:instrText>
+              <w:instrText xml:space="preserve"> PAGEREF _Toc154918896 \h </w:instrText>
             </w:r>
             <w:r>
               <w:rPr>
@@ -1243,7 +1243,7 @@
               <w14:ligatures w14:val="standardContextual"/>
             </w:rPr>
           </w:pPr>
-          <w:hyperlink w:anchor="_Toc154758135" w:history="1">
+          <w:hyperlink w:anchor="_Toc154918897" w:history="1">
             <w:r>
               <w:rPr>
                 <w:rStyle w:val="Hyperlink"/>
@@ -1270,7 +1270,7 @@
                 <w:noProof/>
                 <w:webHidden/>
               </w:rPr>
-              <w:instrText xml:space="preserve"> PAGEREF _Toc154758135 \h </w:instrText>
+              <w:instrText xml:space="preserve"> PAGEREF _Toc154918897 \h </w:instrText>
             </w:r>
             <w:r>
               <w:rPr>
@@ -1313,7 +1313,7 @@
               <w14:ligatures w14:val="standardContextual"/>
             </w:rPr>
           </w:pPr>
-          <w:hyperlink w:anchor="_Toc154758136" w:history="1">
+          <w:hyperlink w:anchor="_Toc154918898" w:history="1">
             <w:r>
               <w:rPr>
                 <w:rStyle w:val="Hyperlink"/>
@@ -1340,7 +1340,7 @@
                 <w:noProof/>
                 <w:webHidden/>
               </w:rPr>
-              <w:instrText xml:space="preserve"> PAGEREF _Toc154758136 \h </w:instrText>
+              <w:instrText xml:space="preserve"> PAGEREF _Toc154918898 \h </w:instrText>
             </w:r>
             <w:r>
               <w:rPr>
@@ -1383,7 +1383,7 @@
               <w14:ligatures w14:val="standardContextual"/>
             </w:rPr>
           </w:pPr>
-          <w:hyperlink w:anchor="_Toc154758137" w:history="1">
+          <w:hyperlink w:anchor="_Toc154918899" w:history="1">
             <w:r>
               <w:rPr>
                 <w:rStyle w:val="Hyperlink"/>
@@ -1410,7 +1410,7 @@
                 <w:noProof/>
                 <w:webHidden/>
               </w:rPr>
-              <w:instrText xml:space="preserve"> PAGEREF _Toc154758137 \h </w:instrText>
+              <w:instrText xml:space="preserve"> PAGEREF _Toc154918899 \h </w:instrText>
             </w:r>
             <w:r>
               <w:rPr>
@@ -1453,7 +1453,7 @@
               <w14:ligatures w14:val="standardContextual"/>
             </w:rPr>
           </w:pPr>
-          <w:hyperlink w:anchor="_Toc154758138" w:history="1">
+          <w:hyperlink w:anchor="_Toc154918900" w:history="1">
             <w:r>
               <w:rPr>
                 <w:rStyle w:val="Hyperlink"/>
@@ -1480,7 +1480,7 @@
                 <w:noProof/>
                 <w:webHidden/>
               </w:rPr>
-              <w:instrText xml:space="preserve"> PAGEREF _Toc154758138 \h </w:instrText>
+              <w:instrText xml:space="preserve"> PAGEREF _Toc154918900 \h </w:instrText>
             </w:r>
             <w:r>
               <w:rPr>
@@ -1544,7 +1544,7 @@
       <w:pPr>
         <w:pStyle w:val="Heading2"/>
       </w:pPr>
-      <w:bookmarkStart w:id="2" w:name="_Toc154758122"/>
+      <w:bookmarkStart w:id="2" w:name="_Toc154918884"/>
       <w:r>
         <w:lastRenderedPageBreak/>
         <w:t xml:space="preserve">List of </w:t>
@@ -1578,7 +1578,7 @@
       <w:r>
         <w:fldChar w:fldCharType="separate"/>
       </w:r>
-      <w:hyperlink w:anchor="_Toc154758139" w:history="1">
+      <w:hyperlink w:anchor="_Toc154918901" w:history="1">
         <w:r>
           <w:rPr>
             <w:rStyle w:val="Hyperlink"/>
@@ -1605,7 +1605,7 @@
             <w:noProof/>
             <w:webHidden/>
           </w:rPr>
-          <w:instrText xml:space="preserve"> PAGEREF _Toc154758139 \h </w:instrText>
+          <w:instrText xml:space="preserve"> PAGEREF _Toc154918901 \h </w:instrText>
         </w:r>
         <w:r>
           <w:rPr>
@@ -1651,7 +1651,7 @@
           <w14:ligatures w14:val="standardContextual"/>
         </w:rPr>
       </w:pPr>
-      <w:hyperlink w:anchor="_Toc154758140" w:history="1">
+      <w:hyperlink w:anchor="_Toc154918902" w:history="1">
         <w:r>
           <w:rPr>
             <w:rStyle w:val="Hyperlink"/>
@@ -1678,7 +1678,7 @@
             <w:noProof/>
             <w:webHidden/>
           </w:rPr>
-          <w:instrText xml:space="preserve"> PAGEREF _Toc154758140 \h </w:instrText>
+          <w:instrText xml:space="preserve"> PAGEREF _Toc154918902 \h </w:instrText>
         </w:r>
         <w:r>
           <w:rPr>
@@ -1724,7 +1724,7 @@
           <w14:ligatures w14:val="standardContextual"/>
         </w:rPr>
       </w:pPr>
-      <w:hyperlink w:anchor="_Toc154758141" w:history="1">
+      <w:hyperlink w:anchor="_Toc154918903" w:history="1">
         <w:r>
           <w:rPr>
             <w:rStyle w:val="Hyperlink"/>
@@ -1751,7 +1751,7 @@
             <w:noProof/>
             <w:webHidden/>
           </w:rPr>
-          <w:instrText xml:space="preserve"> PAGEREF _Toc154758141 \h </w:instrText>
+          <w:instrText xml:space="preserve"> PAGEREF _Toc154918903 \h </w:instrText>
         </w:r>
         <w:r>
           <w:rPr>
@@ -1797,7 +1797,7 @@
           <w14:ligatures w14:val="standardContextual"/>
         </w:rPr>
       </w:pPr>
-      <w:hyperlink w:anchor="_Toc154758142" w:history="1">
+      <w:hyperlink w:anchor="_Toc154918904" w:history="1">
         <w:r>
           <w:rPr>
             <w:rStyle w:val="Hyperlink"/>
@@ -1824,7 +1824,7 @@
             <w:noProof/>
             <w:webHidden/>
           </w:rPr>
-          <w:instrText xml:space="preserve"> PAGEREF _Toc154758142 \h </w:instrText>
+          <w:instrText xml:space="preserve"> PAGEREF _Toc154918904 \h </w:instrText>
         </w:r>
         <w:r>
           <w:rPr>
@@ -1891,7 +1891,7 @@
       <w:pPr>
         <w:pStyle w:val="Heading2"/>
       </w:pPr>
-      <w:bookmarkStart w:id="3" w:name="_Toc154758123"/>
+      <w:bookmarkStart w:id="3" w:name="_Toc154918885"/>
       <w:r>
         <w:lastRenderedPageBreak/>
         <w:t xml:space="preserve">List of </w:t>
@@ -1925,7 +1925,7 @@
       <w:r>
         <w:fldChar w:fldCharType="separate"/>
       </w:r>
-      <w:hyperlink w:anchor="_Toc154758143" w:history="1">
+      <w:hyperlink w:anchor="_Toc154918905" w:history="1">
         <w:r>
           <w:rPr>
             <w:rStyle w:val="Hyperlink"/>
@@ -1952,7 +1952,7 @@
             <w:noProof/>
             <w:webHidden/>
           </w:rPr>
-          <w:instrText xml:space="preserve"> PAGEREF _Toc154758143 \h </w:instrText>
+          <w:instrText xml:space="preserve"> PAGEREF _Toc154918905 \h </w:instrText>
         </w:r>
         <w:r>
           <w:rPr>
@@ -1998,7 +1998,7 @@
           <w14:ligatures w14:val="standardContextual"/>
         </w:rPr>
       </w:pPr>
-      <w:hyperlink w:anchor="_Toc154758144" w:history="1">
+      <w:hyperlink w:anchor="_Toc154918906" w:history="1">
         <w:r>
           <w:rPr>
             <w:rStyle w:val="Hyperlink"/>
@@ -2025,7 +2025,7 @@
             <w:noProof/>
             <w:webHidden/>
           </w:rPr>
-          <w:instrText xml:space="preserve"> PAGEREF _Toc154758144 \h </w:instrText>
+          <w:instrText xml:space="preserve"> PAGEREF _Toc154918906 \h </w:instrText>
         </w:r>
         <w:r>
           <w:rPr>
@@ -2096,7 +2096,7 @@
         <w:fldChar w:fldCharType="end"/>
       </w:r>
       <w:bookmarkStart w:id="4" w:name="_Toc49413860"/>
-      <w:bookmarkStart w:id="5" w:name="_Toc154758124"/>
+      <w:bookmarkStart w:id="5" w:name="_Toc154918886"/>
       <w:r>
         <w:t>Overview</w:t>
       </w:r>
@@ -2580,18 +2580,31 @@
         <w:jc w:val="left"/>
       </w:pPr>
       <w:bookmarkStart w:id="6" w:name="_Ref151208882"/>
-      <w:bookmarkStart w:id="7" w:name="_Toc154758139"/>
+      <w:bookmarkStart w:id="7" w:name="_Toc154918901"/>
       <w:r>
         <w:t xml:space="preserve">Figure </w:t>
       </w:r>
-      <w:fldSimple w:instr=" SEQ Figure \* ARABIC ">
-        <w:r>
-          <w:rPr>
-            <w:noProof/>
-          </w:rPr>
-          <w:t>1</w:t>
-        </w:r>
-      </w:fldSimple>
+      <w:r>
+        <w:fldChar w:fldCharType="begin"/>
+      </w:r>
+      <w:r>
+        <w:instrText xml:space="preserve"> SEQ Figure \* ARABIC </w:instrText>
+      </w:r>
+      <w:r>
+        <w:fldChar w:fldCharType="separate"/>
+      </w:r>
+      <w:r>
+        <w:rPr>
+          <w:noProof/>
+        </w:rPr>
+        <w:t>1</w:t>
+      </w:r>
+      <w:r>
+        <w:rPr>
+          <w:noProof/>
+        </w:rPr>
+        <w:fldChar w:fldCharType="end"/>
+      </w:r>
       <w:bookmarkEnd w:id="6"/>
       <w:r>
         <w:t>: Connection Diagram</w:t>
@@ -2621,7 +2634,7 @@
       <w:pPr>
         <w:pStyle w:val="Heading1"/>
       </w:pPr>
-      <w:bookmarkStart w:id="8" w:name="_Toc154758125"/>
+      <w:bookmarkStart w:id="8" w:name="_Toc154918887"/>
       <w:r>
         <w:lastRenderedPageBreak/>
         <w:t>Raspberry</w:t>
@@ -3653,18 +3666,31 @@
         <w:pStyle w:val="Caption"/>
       </w:pPr>
       <w:bookmarkStart w:id="10" w:name="_Ref150869251"/>
-      <w:bookmarkStart w:id="11" w:name="_Toc154758140"/>
+      <w:bookmarkStart w:id="11" w:name="_Toc154918902"/>
       <w:r>
         <w:t xml:space="preserve">Figure </w:t>
       </w:r>
-      <w:fldSimple w:instr=" SEQ Figure \* ARABIC ">
-        <w:r>
-          <w:rPr>
-            <w:noProof/>
-          </w:rPr>
-          <w:t>2</w:t>
-        </w:r>
-      </w:fldSimple>
+      <w:r>
+        <w:fldChar w:fldCharType="begin"/>
+      </w:r>
+      <w:r>
+        <w:instrText xml:space="preserve"> SEQ Figure \* ARABIC </w:instrText>
+      </w:r>
+      <w:r>
+        <w:fldChar w:fldCharType="separate"/>
+      </w:r>
+      <w:r>
+        <w:rPr>
+          <w:noProof/>
+        </w:rPr>
+        <w:t>2</w:t>
+      </w:r>
+      <w:r>
+        <w:rPr>
+          <w:noProof/>
+        </w:rPr>
+        <w:fldChar w:fldCharType="end"/>
+      </w:r>
       <w:bookmarkEnd w:id="10"/>
       <w:r>
         <w:t xml:space="preserve">: Schematic of RPM </w:t>
@@ -3680,6 +3706,24 @@
       </w:pPr>
       <w:r>
         <w:t>5v power from the Raspberry Pi provides power to the LCD touch screen</w:t>
+      </w:r>
+      <w:r>
+        <w:t xml:space="preserve">. </w:t>
+      </w:r>
+      <w:r>
+        <w:t>LED1 lights when a magnet passes the abs sensor</w:t>
+      </w:r>
+      <w:r>
+        <w:t>.</w:t>
+      </w:r>
+      <w:r>
+        <w:t xml:space="preserve"> </w:t>
+      </w:r>
+      <w:r>
+        <w:t>LED2 is lit by th</w:t>
+      </w:r>
+      <w:r>
+        <w:t>e application when it has completed initialisation</w:t>
       </w:r>
     </w:p>
     <w:p/>
@@ -3715,7 +3759,7 @@
           <w:lang w:eastAsia="en-GB"/>
         </w:rPr>
       </w:pPr>
-      <w:bookmarkStart w:id="12" w:name="_Toc154758126"/>
+      <w:bookmarkStart w:id="12" w:name="_Toc154918888"/>
       <w:r>
         <w:rPr>
           <w:lang w:eastAsia="en-GB"/>
@@ -4802,18 +4846,31 @@
         <w:pStyle w:val="Caption"/>
       </w:pPr>
       <w:bookmarkStart w:id="13" w:name="_Ref150872641"/>
-      <w:bookmarkStart w:id="14" w:name="_Toc154758143"/>
+      <w:bookmarkStart w:id="14" w:name="_Toc154918905"/>
       <w:r>
         <w:t xml:space="preserve">Table </w:t>
       </w:r>
-      <w:fldSimple w:instr=" SEQ Table \* ARABIC ">
-        <w:r>
-          <w:rPr>
-            <w:noProof/>
-          </w:rPr>
-          <w:t>1</w:t>
-        </w:r>
-      </w:fldSimple>
+      <w:r>
+        <w:fldChar w:fldCharType="begin"/>
+      </w:r>
+      <w:r>
+        <w:instrText xml:space="preserve"> SEQ Table \* ARABIC </w:instrText>
+      </w:r>
+      <w:r>
+        <w:fldChar w:fldCharType="separate"/>
+      </w:r>
+      <w:r>
+        <w:rPr>
+          <w:noProof/>
+        </w:rPr>
+        <w:t>1</w:t>
+      </w:r>
+      <w:r>
+        <w:rPr>
+          <w:noProof/>
+        </w:rPr>
+        <w:fldChar w:fldCharType="end"/>
+      </w:r>
       <w:bookmarkEnd w:id="13"/>
       <w:r>
         <w:t>: MODBUS Registers</w:t>
@@ -5821,18 +5878,31 @@
       <w:pPr>
         <w:pStyle w:val="Caption"/>
       </w:pPr>
-      <w:bookmarkStart w:id="15" w:name="_Toc154758144"/>
+      <w:bookmarkStart w:id="15" w:name="_Toc154918906"/>
       <w:r>
         <w:t xml:space="preserve">Table </w:t>
       </w:r>
-      <w:fldSimple w:instr=" SEQ Table \* ARABIC ">
-        <w:r>
-          <w:rPr>
-            <w:noProof/>
-          </w:rPr>
-          <w:t>2</w:t>
-        </w:r>
-      </w:fldSimple>
+      <w:r>
+        <w:fldChar w:fldCharType="begin"/>
+      </w:r>
+      <w:r>
+        <w:instrText xml:space="preserve"> SEQ Table \* ARABIC </w:instrText>
+      </w:r>
+      <w:r>
+        <w:fldChar w:fldCharType="separate"/>
+      </w:r>
+      <w:r>
+        <w:rPr>
+          <w:noProof/>
+        </w:rPr>
+        <w:t>2</w:t>
+      </w:r>
+      <w:r>
+        <w:rPr>
+          <w:noProof/>
+        </w:rPr>
+        <w:fldChar w:fldCharType="end"/>
+      </w:r>
       <w:r>
         <w:t>: Tombola Controller Settings</w:t>
       </w:r>
@@ -6852,18 +6922,31 @@
         </w:rPr>
       </w:pPr>
       <w:bookmarkStart w:id="16" w:name="_Ref151216590"/>
-      <w:bookmarkStart w:id="17" w:name="_Toc154758141"/>
+      <w:bookmarkStart w:id="17" w:name="_Toc154918903"/>
       <w:r>
         <w:t xml:space="preserve">Figure </w:t>
       </w:r>
-      <w:fldSimple w:instr=" SEQ Figure \* ARABIC ">
-        <w:r>
-          <w:rPr>
-            <w:noProof/>
-          </w:rPr>
-          <w:t>3</w:t>
-        </w:r>
-      </w:fldSimple>
+      <w:r>
+        <w:fldChar w:fldCharType="begin"/>
+      </w:r>
+      <w:r>
+        <w:instrText xml:space="preserve"> SEQ Figure \* ARABIC </w:instrText>
+      </w:r>
+      <w:r>
+        <w:fldChar w:fldCharType="separate"/>
+      </w:r>
+      <w:r>
+        <w:rPr>
+          <w:noProof/>
+        </w:rPr>
+        <w:t>3</w:t>
+      </w:r>
+      <w:r>
+        <w:rPr>
+          <w:noProof/>
+        </w:rPr>
+        <w:fldChar w:fldCharType="end"/>
+      </w:r>
       <w:bookmarkEnd w:id="16"/>
       <w:r>
         <w:t>: Web status page</w:t>
@@ -7516,18 +7599,31 @@
           <w:lang w:eastAsia="en-GB"/>
         </w:rPr>
       </w:pPr>
-      <w:bookmarkStart w:id="18" w:name="_Toc154758142"/>
+      <w:bookmarkStart w:id="18" w:name="_Toc154918904"/>
       <w:r>
         <w:t xml:space="preserve">Figure </w:t>
       </w:r>
-      <w:fldSimple w:instr=" SEQ Figure \* ARABIC ">
-        <w:r>
-          <w:rPr>
-            <w:noProof/>
-          </w:rPr>
-          <w:t>4</w:t>
-        </w:r>
-      </w:fldSimple>
+      <w:r>
+        <w:fldChar w:fldCharType="begin"/>
+      </w:r>
+      <w:r>
+        <w:instrText xml:space="preserve"> SEQ Figure \* ARABIC </w:instrText>
+      </w:r>
+      <w:r>
+        <w:fldChar w:fldCharType="separate"/>
+      </w:r>
+      <w:r>
+        <w:rPr>
+          <w:noProof/>
+        </w:rPr>
+        <w:t>4</w:t>
+      </w:r>
+      <w:r>
+        <w:rPr>
+          <w:noProof/>
+        </w:rPr>
+        <w:fldChar w:fldCharType="end"/>
+      </w:r>
       <w:r>
         <w:t>: API messages that are accepted</w:t>
       </w:r>
@@ -7577,7 +7673,7 @@
       <w:pPr>
         <w:pStyle w:val="Heading1"/>
       </w:pPr>
-      <w:bookmarkStart w:id="21" w:name="_Toc154758127"/>
+      <w:bookmarkStart w:id="21" w:name="_Toc154918889"/>
       <w:r>
         <w:lastRenderedPageBreak/>
         <w:t>Raspberry Pi</w:t>
@@ -7598,7 +7694,7 @@
       </w:pPr>
       <w:bookmarkStart w:id="22" w:name="_Toc42669888"/>
       <w:bookmarkStart w:id="23" w:name="_Toc49413869"/>
-      <w:bookmarkStart w:id="24" w:name="_Toc154758128"/>
+      <w:bookmarkStart w:id="24" w:name="_Toc154918890"/>
       <w:r>
         <w:t>Operating system</w:t>
       </w:r>
@@ -7654,7 +7750,21 @@
           <w:rStyle w:val="TerminalChar"/>
           <w:bdr w:val="single" w:sz="4" w:space="0" w:color="auto"/>
         </w:rPr>
-        <w:t>*****</w:t>
+        <w:t>***</w:t>
+      </w:r>
+      <w:r>
+        <w:rPr>
+          <w:rStyle w:val="TerminalChar"/>
+          <w:bdr w:val="single" w:sz="4" w:space="0" w:color="auto"/>
+        </w:rPr>
+        <w:t>***************</w:t>
+      </w:r>
+      <w:r>
+        <w:rPr>
+          <w:rStyle w:val="TerminalChar"/>
+          <w:bdr w:val="single" w:sz="4" w:space="0" w:color="auto"/>
+        </w:rPr>
+        <w:t>**</w:t>
       </w:r>
     </w:p>
     <w:p/>
@@ -7752,7 +7862,7 @@
         <w:pStyle w:val="Heading1"/>
       </w:pPr>
       <w:bookmarkStart w:id="25" w:name="_Toc49413870"/>
-      <w:bookmarkStart w:id="26" w:name="_Toc154758129"/>
+      <w:bookmarkStart w:id="26" w:name="_Toc154918891"/>
       <w:r>
         <w:t>Software installation</w:t>
       </w:r>
@@ -7765,7 +7875,7 @@
       </w:pPr>
       <w:bookmarkStart w:id="27" w:name="_Toc42669889"/>
       <w:bookmarkStart w:id="28" w:name="_Toc49413871"/>
-      <w:bookmarkStart w:id="29" w:name="_Toc154758130"/>
+      <w:bookmarkStart w:id="29" w:name="_Toc154918892"/>
       <w:r>
         <w:t>Run Operating System Updates</w:t>
       </w:r>
@@ -7817,7 +7927,7 @@
       </w:pPr>
       <w:bookmarkStart w:id="30" w:name="_Toc42669890"/>
       <w:bookmarkStart w:id="31" w:name="_Toc49413872"/>
-      <w:bookmarkStart w:id="32" w:name="_Toc154758131"/>
+      <w:bookmarkStart w:id="32" w:name="_Toc154918893"/>
       <w:r>
         <w:t>Install PIP3 for Python 3.x installation</w:t>
       </w:r>
@@ -7841,17 +7951,17 @@
       <w:pPr>
         <w:pStyle w:val="Heading2"/>
       </w:pPr>
-      <w:bookmarkStart w:id="33" w:name="_Toc42669891"/>
-      <w:bookmarkStart w:id="34" w:name="_Toc49413873"/>
-      <w:bookmarkStart w:id="35" w:name="_Toc154747731"/>
-      <w:bookmarkStart w:id="36" w:name="_Toc154758132"/>
+      <w:bookmarkStart w:id="33" w:name="_Toc154747731"/>
+      <w:bookmarkStart w:id="34" w:name="_Toc42669891"/>
+      <w:bookmarkStart w:id="35" w:name="_Toc49413873"/>
+      <w:bookmarkStart w:id="36" w:name="_Toc154918894"/>
       <w:r>
         <w:t xml:space="preserve">Nginx </w:t>
       </w:r>
       <w:r>
         <w:t>installation</w:t>
       </w:r>
-      <w:bookmarkEnd w:id="35"/>
+      <w:bookmarkEnd w:id="33"/>
       <w:bookmarkEnd w:id="36"/>
     </w:p>
     <w:p>
@@ -7876,7 +7986,7 @@
         <w:pStyle w:val="Heading2"/>
       </w:pPr>
       <w:bookmarkStart w:id="37" w:name="_Toc154747732"/>
-      <w:bookmarkStart w:id="38" w:name="_Toc154758133"/>
+      <w:bookmarkStart w:id="38" w:name="_Toc154918895"/>
       <w:r>
         <w:lastRenderedPageBreak/>
         <w:t>Install git and gh</w:t>
@@ -8033,12 +8143,12 @@
       <w:pPr>
         <w:pStyle w:val="Heading2"/>
       </w:pPr>
-      <w:bookmarkStart w:id="39" w:name="_Toc154758134"/>
+      <w:bookmarkStart w:id="39" w:name="_Toc154918896"/>
       <w:r>
         <w:t xml:space="preserve">Install Flask </w:t>
       </w:r>
-      <w:bookmarkEnd w:id="33"/>
       <w:bookmarkEnd w:id="34"/>
+      <w:bookmarkEnd w:id="35"/>
       <w:r>
         <w:t>Libraries</w:t>
       </w:r>
@@ -8079,7 +8189,7 @@
           <w:noProof w:val="0"/>
         </w:rPr>
       </w:pPr>
-      <w:bookmarkStart w:id="42" w:name="_Toc154758135"/>
+      <w:bookmarkStart w:id="42" w:name="_Toc154918897"/>
       <w:r>
         <w:rPr>
           <w:rStyle w:val="TerminalChar"/>
@@ -8121,7 +8231,7 @@
         <w:pStyle w:val="Heading2"/>
       </w:pPr>
       <w:bookmarkStart w:id="43" w:name="_Toc154747733"/>
-      <w:bookmarkStart w:id="44" w:name="_Toc154758136"/>
+      <w:bookmarkStart w:id="44" w:name="_Toc154918898"/>
       <w:r>
         <w:t>Configure git and download the laser controller code</w:t>
       </w:r>
@@ -8382,7 +8492,7 @@
         <w:pStyle w:val="Heading2"/>
       </w:pPr>
       <w:bookmarkStart w:id="45" w:name="_Toc154747736"/>
-      <w:bookmarkStart w:id="46" w:name="_Toc154758137"/>
+      <w:bookmarkStart w:id="46" w:name="_Toc154918899"/>
       <w:bookmarkEnd w:id="40"/>
       <w:bookmarkEnd w:id="41"/>
       <w:r>
@@ -8448,7 +8558,7 @@
       <w:bookmarkStart w:id="48" w:name="_Toc49413876"/>
       <w:bookmarkStart w:id="49" w:name="_Toc154579296"/>
       <w:bookmarkStart w:id="50" w:name="_Toc154747737"/>
-      <w:bookmarkStart w:id="51" w:name="_Toc154758138"/>
+      <w:bookmarkStart w:id="51" w:name="_Toc154918900"/>
       <w:r>
         <w:t>Gunicorn for Python 3.x installation</w:t>
       </w:r>
@@ -13184,6 +13294,7 @@
   <w:style w:type="character" w:default="1" w:styleId="DefaultParagraphFont">
     <w:name w:val="Default Paragraph Font"/>
     <w:uiPriority w:val="1"/>
+    <w:semiHidden/>
     <w:unhideWhenUsed/>
   </w:style>
   <w:style w:type="table" w:default="1" w:styleId="TableNormal">
@@ -15845,12 +15956,9 @@
 </file>
 
 <file path=customXml/item1.xml><?xml version="1.0" encoding="utf-8"?>
-<?mso-contentType ?>
-<FormTemplates xmlns="http://schemas.microsoft.com/sharepoint/v3/contenttype/forms">
-  <Display>DocumentLibraryForm</Display>
-  <Edit>DocumentLibraryForm</Edit>
-  <New>DocumentLibraryForm</New>
-</FormTemplates>
+<p:properties xmlns:p="http://schemas.microsoft.com/office/2006/metadata/properties" xmlns:xsi="http://www.w3.org/2001/XMLSchema-instance" xmlns:pc="http://schemas.microsoft.com/office/infopath/2007/PartnerControls">
+  <documentManagement/>
+</p:properties>
 </file>
 
 <file path=customXml/item2.xml><?xml version="1.0" encoding="utf-8"?>
@@ -16024,9 +16132,12 @@
 </file>
 
 <file path=customXml/item3.xml><?xml version="1.0" encoding="utf-8"?>
-<p:properties xmlns:p="http://schemas.microsoft.com/office/2006/metadata/properties" xmlns:xsi="http://www.w3.org/2001/XMLSchema-instance" xmlns:pc="http://schemas.microsoft.com/office/infopath/2007/PartnerControls">
-  <documentManagement/>
-</p:properties>
+<?mso-contentType ?>
+<FormTemplates xmlns="http://schemas.microsoft.com/sharepoint/v3/contenttype/forms">
+  <Display>DocumentLibraryForm</Display>
+  <Edit>DocumentLibraryForm</Edit>
+  <New>DocumentLibraryForm</New>
+</FormTemplates>
 </file>
 
 <file path=customXml/item4.xml><?xml version="1.0" encoding="utf-8"?>
@@ -16034,9 +16145,10 @@
 </file>
 
 <file path=customXml/itemProps1.xml><?xml version="1.0" encoding="utf-8"?>
-<ds:datastoreItem xmlns:ds="http://schemas.openxmlformats.org/officeDocument/2006/customXml" ds:itemID="{F5338498-DC6E-4E87-863B-59BF1043B128}">
+<ds:datastoreItem xmlns:ds="http://schemas.openxmlformats.org/officeDocument/2006/customXml" ds:itemID="{31494B04-38A1-41C4-A121-EC85404C6CA0}">
   <ds:schemaRefs>
-    <ds:schemaRef ds:uri="http://schemas.microsoft.com/sharepoint/v3/contenttype/forms"/>
+    <ds:schemaRef ds:uri="http://schemas.microsoft.com/office/2006/metadata/properties"/>
+    <ds:schemaRef ds:uri="http://schemas.microsoft.com/office/infopath/2007/PartnerControls"/>
   </ds:schemaRefs>
 </ds:datastoreItem>
 </file>
@@ -16060,10 +16172,9 @@
 </file>
 
 <file path=customXml/itemProps3.xml><?xml version="1.0" encoding="utf-8"?>
-<ds:datastoreItem xmlns:ds="http://schemas.openxmlformats.org/officeDocument/2006/customXml" ds:itemID="{31494B04-38A1-41C4-A121-EC85404C6CA0}">
+<ds:datastoreItem xmlns:ds="http://schemas.openxmlformats.org/officeDocument/2006/customXml" ds:itemID="{F5338498-DC6E-4E87-863B-59BF1043B128}">
   <ds:schemaRefs>
-    <ds:schemaRef ds:uri="http://schemas.microsoft.com/office/2006/metadata/properties"/>
-    <ds:schemaRef ds:uri="http://schemas.microsoft.com/office/infopath/2007/PartnerControls"/>
+    <ds:schemaRef ds:uri="http://schemas.microsoft.com/sharepoint/v3/contenttype/forms"/>
   </ds:schemaRefs>
 </ds:datastoreItem>
 </file>

</xml_diff>